<commit_message>
add master thesis modification
</commit_message>
<xml_diff>
--- a/Master_Thesis_Xiaotong_Zuo.docx
+++ b/Master_Thesis_Xiaotong_Zuo.docx
@@ -4,6 +4,7 @@
   <w:body>
     <w:p>
       <w:pPr>
+        <w:spacing w:line="480" w:lineRule="auto"/>
         <w:rPr>
           <w:b/>
           <w:lang w:eastAsia="zh-CN"/>
@@ -19,8 +20,8 @@
     </w:p>
     <w:p>
       <w:pPr>
-        <w:rPr>
-          <w:rFonts w:hint="eastAsia"/>
+        <w:spacing w:line="480" w:lineRule="auto"/>
+        <w:rPr>
           <w:b/>
           <w:lang w:eastAsia="zh-CN"/>
         </w:rPr>
@@ -39,6 +40,7 @@
         <w:autoSpaceDE w:val="0"/>
         <w:autoSpaceDN w:val="0"/>
         <w:adjustRightInd w:val="0"/>
+        <w:spacing w:line="480" w:lineRule="auto"/>
         <w:ind w:left="480" w:hanging="480"/>
         <w:rPr>
           <w:b/>
@@ -66,6 +68,7 @@
         <w:autoSpaceDE w:val="0"/>
         <w:autoSpaceDN w:val="0"/>
         <w:adjustRightInd w:val="0"/>
+        <w:spacing w:line="480" w:lineRule="auto"/>
         <w:ind w:left="480" w:hanging="480"/>
         <w:rPr>
           <w:b/>
@@ -79,6 +82,7 @@
         <w:autoSpaceDE w:val="0"/>
         <w:autoSpaceDN w:val="0"/>
         <w:adjustRightInd w:val="0"/>
+        <w:spacing w:line="480" w:lineRule="auto"/>
         <w:ind w:left="480" w:hanging="480"/>
         <w:rPr>
           <w:b/>
@@ -88,6 +92,7 @@
     </w:p>
     <w:p>
       <w:pPr>
+        <w:spacing w:line="480" w:lineRule="auto"/>
         <w:rPr>
           <w:b/>
           <w:lang w:eastAsia="zh-CN"/>
@@ -103,6 +108,7 @@
     </w:p>
     <w:p>
       <w:pPr>
+        <w:spacing w:line="480" w:lineRule="auto"/>
         <w:rPr>
           <w:b/>
           <w:lang w:eastAsia="zh-CN"/>
@@ -118,6 +124,7 @@
     </w:p>
     <w:p>
       <w:pPr>
+        <w:spacing w:line="480" w:lineRule="auto"/>
         <w:rPr>
           <w:b/>
           <w:lang w:eastAsia="zh-CN"/>
@@ -133,6 +140,7 @@
     </w:p>
     <w:p>
       <w:pPr>
+        <w:spacing w:line="480" w:lineRule="auto"/>
         <w:rPr>
           <w:b/>
           <w:lang w:eastAsia="zh-CN"/>
@@ -148,6 +156,7 @@
     </w:p>
     <w:p>
       <w:pPr>
+        <w:spacing w:line="480" w:lineRule="auto"/>
         <w:rPr>
           <w:b/>
           <w:lang w:eastAsia="zh-CN"/>
@@ -164,6 +173,7 @@
     </w:p>
     <w:p>
       <w:pPr>
+        <w:spacing w:line="480" w:lineRule="auto"/>
         <w:rPr>
           <w:b/>
           <w:lang w:eastAsia="zh-CN"/>
@@ -188,6 +198,7 @@
     </w:p>
     <w:p>
       <w:pPr>
+        <w:spacing w:line="480" w:lineRule="auto"/>
         <w:rPr>
           <w:b/>
           <w:lang w:eastAsia="zh-CN"/>
@@ -203,6 +214,7 @@
     </w:p>
     <w:p>
       <w:pPr>
+        <w:spacing w:line="480" w:lineRule="auto"/>
         <w:rPr>
           <w:b/>
           <w:lang w:eastAsia="zh-CN"/>
@@ -218,14 +230,16 @@
     </w:p>
     <w:p>
       <w:pPr>
-        <w:rPr>
-          <w:b/>
-          <w:lang w:eastAsia="zh-CN"/>
-        </w:rPr>
-      </w:pPr>
-    </w:p>
-    <w:p>
-      <w:pPr>
+        <w:spacing w:line="480" w:lineRule="auto"/>
+        <w:rPr>
+          <w:b/>
+          <w:lang w:eastAsia="zh-CN"/>
+        </w:rPr>
+      </w:pPr>
+    </w:p>
+    <w:p>
+      <w:pPr>
+        <w:spacing w:line="480" w:lineRule="auto"/>
         <w:rPr>
           <w:b/>
           <w:lang w:eastAsia="zh-CN"/>
@@ -241,6 +255,7 @@
     </w:p>
     <w:p>
       <w:pPr>
+        <w:spacing w:line="480" w:lineRule="auto"/>
         <w:rPr>
           <w:b/>
           <w:lang w:eastAsia="zh-CN"/>
@@ -256,6 +271,7 @@
     </w:p>
     <w:p>
       <w:pPr>
+        <w:spacing w:line="480" w:lineRule="auto"/>
         <w:rPr>
           <w:b/>
           <w:lang w:eastAsia="zh-CN"/>
@@ -271,6 +287,7 @@
     </w:p>
     <w:p>
       <w:pPr>
+        <w:spacing w:line="480" w:lineRule="auto"/>
         <w:rPr>
           <w:b/>
           <w:lang w:eastAsia="zh-CN"/>
@@ -286,6 +303,7 @@
     </w:p>
     <w:p>
       <w:pPr>
+        <w:spacing w:line="480" w:lineRule="auto"/>
         <w:rPr>
           <w:b/>
           <w:lang w:eastAsia="zh-CN"/>
@@ -301,6 +319,7 @@
     </w:p>
     <w:p>
       <w:pPr>
+        <w:spacing w:line="480" w:lineRule="auto"/>
         <w:rPr>
           <w:b/>
           <w:lang w:eastAsia="zh-CN"/>
@@ -316,14 +335,16 @@
     </w:p>
     <w:p>
       <w:pPr>
-        <w:rPr>
-          <w:b/>
-          <w:lang w:eastAsia="zh-CN"/>
-        </w:rPr>
-      </w:pPr>
-    </w:p>
-    <w:p>
-      <w:pPr>
+        <w:spacing w:line="480" w:lineRule="auto"/>
+        <w:rPr>
+          <w:b/>
+          <w:lang w:eastAsia="zh-CN"/>
+        </w:rPr>
+      </w:pPr>
+    </w:p>
+    <w:p>
+      <w:pPr>
+        <w:spacing w:line="480" w:lineRule="auto"/>
         <w:rPr>
           <w:b/>
           <w:lang w:eastAsia="zh-CN"/>
@@ -339,21 +360,24 @@
     </w:p>
     <w:p>
       <w:pPr>
-        <w:rPr>
-          <w:b/>
-          <w:lang w:eastAsia="zh-CN"/>
-        </w:rPr>
-      </w:pPr>
-      <w:r>
-        <w:rPr>
-          <w:b/>
-          <w:lang w:eastAsia="zh-CN"/>
-        </w:rPr>
+        <w:spacing w:line="480" w:lineRule="auto"/>
+        <w:rPr>
+          <w:b/>
+          <w:lang w:eastAsia="zh-CN"/>
+        </w:rPr>
+      </w:pPr>
+      <w:r>
+        <w:rPr>
+          <w:b/>
+          <w:lang w:eastAsia="zh-CN"/>
+        </w:rPr>
+        <w:lastRenderedPageBreak/>
         <w:t>List of Figures</w:t>
       </w:r>
     </w:p>
     <w:p>
       <w:pPr>
+        <w:spacing w:line="480" w:lineRule="auto"/>
         <w:rPr>
           <w:b/>
           <w:lang w:eastAsia="zh-CN"/>
@@ -388,6 +412,7 @@
           <w:ilvl w:val="0"/>
           <w:numId w:val="1"/>
         </w:numPr>
+        <w:spacing w:line="480" w:lineRule="auto"/>
         <w:rPr>
           <w:b/>
           <w:lang w:eastAsia="zh-CN"/>
@@ -458,6 +483,7 @@
     </w:p>
     <w:p>
       <w:pPr>
+        <w:spacing w:line="480" w:lineRule="auto"/>
         <w:rPr>
           <w:b/>
           <w:lang w:eastAsia="zh-CN"/>
@@ -480,6 +506,7 @@
     </w:p>
     <w:p>
       <w:pPr>
+        <w:spacing w:line="480" w:lineRule="auto"/>
         <w:rPr>
           <w:b/>
           <w:lang w:eastAsia="zh-CN"/>
@@ -495,6 +522,7 @@
     </w:p>
     <w:p>
       <w:pPr>
+        <w:spacing w:line="480" w:lineRule="auto"/>
         <w:rPr>
           <w:b/>
           <w:lang w:eastAsia="zh-CN"/>
@@ -510,6 +538,7 @@
     </w:p>
     <w:p>
       <w:pPr>
+        <w:spacing w:line="480" w:lineRule="auto"/>
         <w:rPr>
           <w:b/>
           <w:lang w:eastAsia="zh-CN"/>
@@ -525,483 +554,486 @@
     </w:p>
     <w:p>
       <w:pPr>
+        <w:spacing w:line="480" w:lineRule="auto"/>
+        <w:rPr>
+          <w:b/>
+          <w:lang w:eastAsia="zh-CN"/>
+        </w:rPr>
+      </w:pPr>
+      <w:r>
         <w:rPr>
           <w:rFonts w:hint="eastAsia"/>
           <w:b/>
           <w:lang w:eastAsia="zh-CN"/>
         </w:rPr>
-      </w:pPr>
+        <w:t>classification</w:t>
+      </w:r>
+      <w:r>
+        <w:rPr>
+          <w:b/>
+          <w:lang w:eastAsia="zh-CN"/>
+        </w:rPr>
+        <w:t>，</w:t>
+      </w:r>
+      <w:proofErr w:type="spellStart"/>
+      <w:r>
+        <w:rPr>
+          <w:b/>
+          <w:lang w:eastAsia="zh-CN"/>
+        </w:rPr>
+        <w:t>n.m,n.g,a.b</w:t>
+      </w:r>
+      <w:proofErr w:type="spellEnd"/>
+      <w:r>
+        <w:rPr>
+          <w:b/>
+          <w:lang w:eastAsia="zh-CN"/>
+        </w:rPr>
+        <w:t>…</w:t>
+      </w:r>
+    </w:p>
+    <w:p>
+      <w:pPr>
+        <w:spacing w:line="480" w:lineRule="auto"/>
+        <w:rPr>
+          <w:b/>
+          <w:lang w:eastAsia="zh-CN"/>
+        </w:rPr>
+      </w:pPr>
+      <w:r>
+        <w:rPr>
+          <w:b/>
+          <w:lang w:eastAsia="zh-CN"/>
+        </w:rPr>
+        <w:t>How to evade immune system?</w:t>
+      </w:r>
+      <w:r>
+        <w:rPr>
+          <w:b/>
+          <w:lang w:eastAsia="zh-CN"/>
+        </w:rPr>
+        <w:t xml:space="preserve"> Variable come from:</w:t>
+      </w:r>
+      <w:r>
+        <w:rPr>
+          <w:b/>
+          <w:lang w:eastAsia="zh-CN"/>
+        </w:rPr>
+        <w:t xml:space="preserve"> </w:t>
+      </w:r>
+      <w:proofErr w:type="spellStart"/>
+      <w:r>
+        <w:rPr>
+          <w:b/>
+          <w:lang w:eastAsia="zh-CN"/>
+        </w:rPr>
+        <w:t>Seq</w:t>
+      </w:r>
+      <w:proofErr w:type="spellEnd"/>
+      <w:r>
+        <w:rPr>
+          <w:b/>
+          <w:lang w:eastAsia="zh-CN"/>
+        </w:rPr>
+        <w:t xml:space="preserve"> diversity and glycosylation</w:t>
+      </w:r>
+    </w:p>
+    <w:p>
+      <w:pPr>
+        <w:spacing w:line="480" w:lineRule="auto"/>
+        <w:rPr>
+          <w:b/>
+          <w:lang w:eastAsia="zh-CN"/>
+        </w:rPr>
+      </w:pPr>
+      <w:r>
+        <w:rPr>
+          <w:b/>
+          <w:lang w:eastAsia="zh-CN"/>
+        </w:rPr>
+        <w:t>Class I and ii pilus (</w:t>
+      </w:r>
+      <w:proofErr w:type="spellStart"/>
+      <w:r>
+        <w:rPr>
+          <w:b/>
+          <w:lang w:eastAsia="zh-CN"/>
+        </w:rPr>
+        <w:t>N.m</w:t>
+      </w:r>
+      <w:proofErr w:type="spellEnd"/>
+      <w:r>
+        <w:rPr>
+          <w:b/>
+          <w:lang w:eastAsia="zh-CN"/>
+        </w:rPr>
+        <w:t xml:space="preserve"> specific), </w:t>
+      </w:r>
       <w:r>
         <w:rPr>
           <w:rFonts w:hint="eastAsia"/>
           <w:b/>
           <w:lang w:eastAsia="zh-CN"/>
         </w:rPr>
-        <w:t>classification</w:t>
-      </w:r>
-      <w:r>
-        <w:rPr>
-          <w:b/>
-          <w:lang w:eastAsia="zh-CN"/>
-        </w:rPr>
-        <w:t>，</w:t>
-      </w:r>
-      <w:proofErr w:type="spellStart"/>
-      <w:r>
-        <w:rPr>
-          <w:b/>
-          <w:lang w:eastAsia="zh-CN"/>
-        </w:rPr>
-        <w:t>n.m,n.g,a.b</w:t>
-      </w:r>
-      <w:proofErr w:type="spellEnd"/>
-      <w:r>
-        <w:rPr>
-          <w:b/>
-          <w:lang w:eastAsia="zh-CN"/>
-        </w:rPr>
-        <w:t>…</w:t>
-      </w:r>
-    </w:p>
-    <w:p>
-      <w:pPr>
-        <w:rPr>
-          <w:b/>
-          <w:lang w:eastAsia="zh-CN"/>
-        </w:rPr>
-      </w:pPr>
-      <w:r>
-        <w:rPr>
-          <w:b/>
-          <w:lang w:eastAsia="zh-CN"/>
-        </w:rPr>
-        <w:t>How to evade immune system?</w:t>
-      </w:r>
-      <w:r>
-        <w:rPr>
-          <w:b/>
-          <w:lang w:eastAsia="zh-CN"/>
-        </w:rPr>
-        <w:t xml:space="preserve"> Variable come from:</w:t>
-      </w:r>
-      <w:r>
-        <w:rPr>
-          <w:b/>
+        <w:t>算是</w:t>
+      </w:r>
+      <w:r>
+        <w:rPr>
+          <w:b/>
+          <w:lang w:eastAsia="zh-CN"/>
+        </w:rPr>
+        <w:t>补充</w:t>
+      </w:r>
+      <w:r>
+        <w:rPr>
+          <w:rFonts w:hint="eastAsia"/>
+          <w:b/>
+          <w:lang w:eastAsia="zh-CN"/>
+        </w:rPr>
+        <w:t>论证</w:t>
+      </w:r>
+      <w:r>
+        <w:rPr>
+          <w:b/>
+          <w:lang w:eastAsia="zh-CN"/>
+        </w:rPr>
+        <w:t>以上两点。</w:t>
+      </w:r>
+    </w:p>
+    <w:p>
+      <w:pPr>
+        <w:spacing w:line="480" w:lineRule="auto"/>
+        <w:rPr>
+          <w:b/>
+          <w:lang w:eastAsia="zh-CN"/>
+        </w:rPr>
+      </w:pPr>
+      <w:r>
+        <w:rPr>
+          <w:b/>
+          <w:lang w:eastAsia="zh-CN"/>
+        </w:rPr>
+        <w:t>Glycosylation process</w:t>
+      </w:r>
+    </w:p>
+    <w:p>
+      <w:pPr>
+        <w:spacing w:line="480" w:lineRule="auto"/>
+        <w:rPr>
+          <w:b/>
+          <w:lang w:eastAsia="zh-CN"/>
+        </w:rPr>
+      </w:pPr>
+      <w:r>
+        <w:rPr>
+          <w:b/>
+          <w:lang w:eastAsia="zh-CN"/>
+        </w:rPr>
+        <w:t>ACICU</w:t>
+      </w:r>
+    </w:p>
+    <w:p>
+      <w:pPr>
+        <w:spacing w:line="480" w:lineRule="auto"/>
+        <w:rPr>
+          <w:b/>
+          <w:lang w:eastAsia="zh-CN"/>
+        </w:rPr>
+      </w:pPr>
+      <w:r>
+        <w:rPr>
+          <w:b/>
+          <w:lang w:eastAsia="zh-CN"/>
+        </w:rPr>
+        <w:t>M2</w:t>
+      </w:r>
+    </w:p>
+    <w:p>
+      <w:pPr>
+        <w:spacing w:line="480" w:lineRule="auto"/>
+        <w:rPr>
+          <w:b/>
+          <w:lang w:eastAsia="zh-CN"/>
+        </w:rPr>
+      </w:pPr>
+      <w:r>
+        <w:rPr>
+          <w:b/>
+          <w:lang w:eastAsia="zh-CN"/>
+        </w:rPr>
+        <w:t>Pilus structure</w:t>
+      </w:r>
+    </w:p>
+    <w:p>
+      <w:pPr>
+        <w:spacing w:line="480" w:lineRule="auto"/>
+        <w:rPr>
+          <w:b/>
+          <w:lang w:eastAsia="zh-CN"/>
+        </w:rPr>
+      </w:pPr>
+    </w:p>
+    <w:p>
+      <w:pPr>
+        <w:spacing w:line="480" w:lineRule="auto"/>
+        <w:rPr>
+          <w:b/>
+          <w:lang w:eastAsia="zh-CN"/>
+        </w:rPr>
+      </w:pPr>
+    </w:p>
+    <w:p>
+      <w:pPr>
+        <w:spacing w:line="480" w:lineRule="auto"/>
+        <w:rPr>
+          <w:rFonts w:ascii="Arial" w:hAnsi="Arial" w:cs="Arial"/>
+          <w:lang w:eastAsia="zh-CN"/>
+        </w:rPr>
+      </w:pPr>
+      <w:r>
+        <w:rPr>
+          <w:lang w:eastAsia="zh-CN"/>
+        </w:rPr>
+        <w:t>Type IV pili are</w:t>
+      </w:r>
+      <w:r>
+        <w:rPr>
           <w:lang w:eastAsia="zh-CN"/>
         </w:rPr>
         <w:t xml:space="preserve"> </w:t>
       </w:r>
-      <w:proofErr w:type="spellStart"/>
-      <w:r>
-        <w:rPr>
-          <w:b/>
-          <w:lang w:eastAsia="zh-CN"/>
-        </w:rPr>
-        <w:t>Seq</w:t>
-      </w:r>
-      <w:proofErr w:type="spellEnd"/>
-      <w:r>
-        <w:rPr>
-          <w:b/>
-          <w:lang w:eastAsia="zh-CN"/>
-        </w:rPr>
-        <w:t xml:space="preserve"> diversity and glycosylation</w:t>
-      </w:r>
-    </w:p>
-    <w:p>
-      <w:pPr>
-        <w:rPr>
-          <w:b/>
-          <w:lang w:eastAsia="zh-CN"/>
-        </w:rPr>
-      </w:pPr>
-      <w:r>
-        <w:rPr>
-          <w:b/>
-          <w:lang w:eastAsia="zh-CN"/>
-        </w:rPr>
-        <w:t>Class I and ii pilus (</w:t>
-      </w:r>
-      <w:proofErr w:type="spellStart"/>
-      <w:r>
-        <w:rPr>
-          <w:b/>
-          <w:lang w:eastAsia="zh-CN"/>
-        </w:rPr>
-        <w:t>N.m</w:t>
-      </w:r>
-      <w:proofErr w:type="spellEnd"/>
-      <w:r>
-        <w:rPr>
-          <w:b/>
-          <w:lang w:eastAsia="zh-CN"/>
-        </w:rPr>
-        <w:t xml:space="preserve"> specific)</w:t>
-      </w:r>
-      <w:r>
-        <w:rPr>
-          <w:b/>
-          <w:lang w:eastAsia="zh-CN"/>
-        </w:rPr>
-        <w:t xml:space="preserve">, </w:t>
-      </w:r>
-      <w:r>
-        <w:rPr>
-          <w:rFonts w:hint="eastAsia"/>
-          <w:b/>
-          <w:lang w:eastAsia="zh-CN"/>
-        </w:rPr>
-        <w:t>算是</w:t>
-      </w:r>
-      <w:r>
-        <w:rPr>
-          <w:b/>
-          <w:lang w:eastAsia="zh-CN"/>
-        </w:rPr>
-        <w:t>补充</w:t>
-      </w:r>
-      <w:r>
-        <w:rPr>
-          <w:rFonts w:hint="eastAsia"/>
-          <w:b/>
-          <w:lang w:eastAsia="zh-CN"/>
-        </w:rPr>
-        <w:t>论证</w:t>
-      </w:r>
-      <w:r>
-        <w:rPr>
-          <w:b/>
-          <w:lang w:eastAsia="zh-CN"/>
-        </w:rPr>
-        <w:t>以上两点。</w:t>
-      </w:r>
-    </w:p>
-    <w:p>
-      <w:pPr>
-        <w:rPr>
-          <w:rFonts w:hint="eastAsia"/>
-          <w:b/>
-          <w:lang w:eastAsia="zh-CN"/>
-        </w:rPr>
-      </w:pPr>
-      <w:r>
-        <w:rPr>
-          <w:b/>
-          <w:lang w:eastAsia="zh-CN"/>
-        </w:rPr>
-        <w:t>Glycosylation process</w:t>
-      </w:r>
-    </w:p>
-    <w:p>
-      <w:pPr>
-        <w:rPr>
-          <w:b/>
-          <w:lang w:eastAsia="zh-CN"/>
-        </w:rPr>
-      </w:pPr>
-      <w:r>
-        <w:rPr>
-          <w:b/>
-          <w:lang w:eastAsia="zh-CN"/>
-        </w:rPr>
-        <w:t>ACICU</w:t>
-      </w:r>
-    </w:p>
-    <w:p>
-      <w:pPr>
-        <w:rPr>
-          <w:b/>
-          <w:lang w:eastAsia="zh-CN"/>
-        </w:rPr>
-      </w:pPr>
-      <w:r>
-        <w:rPr>
-          <w:b/>
-          <w:lang w:eastAsia="zh-CN"/>
-        </w:rPr>
-        <w:t>M2</w:t>
-      </w:r>
-    </w:p>
-    <w:p>
-      <w:pPr>
-        <w:rPr>
-          <w:b/>
-          <w:lang w:eastAsia="zh-CN"/>
-        </w:rPr>
-      </w:pPr>
-      <w:r>
-        <w:rPr>
-          <w:b/>
-          <w:lang w:eastAsia="zh-CN"/>
-        </w:rPr>
-        <w:t>Pilus structure</w:t>
-      </w:r>
-    </w:p>
-    <w:p>
-      <w:pPr>
-        <w:rPr>
-          <w:b/>
-          <w:lang w:eastAsia="zh-CN"/>
-        </w:rPr>
-      </w:pPr>
-    </w:p>
-    <w:p>
-      <w:pPr>
-        <w:rPr>
-          <w:b/>
-          <w:lang w:eastAsia="zh-CN"/>
-        </w:rPr>
-      </w:pPr>
-    </w:p>
-    <w:p>
-      <w:pPr>
-        <w:rPr>
-          <w:rFonts w:ascii="Arial" w:hAnsi="Arial" w:cs="Arial"/>
-          <w:lang w:eastAsia="zh-CN"/>
-        </w:rPr>
-      </w:pPr>
-      <w:r>
-        <w:rPr>
-          <w:lang w:eastAsia="zh-CN"/>
-        </w:rPr>
-        <w:t>Type IV pili are</w:t>
-      </w:r>
-      <w:r>
-        <w:rPr>
-          <w:lang w:eastAsia="zh-CN"/>
+      <w:r>
+        <w:rPr>
+          <w:lang w:eastAsia="zh-CN"/>
+        </w:rPr>
+        <w:t xml:space="preserve">extracellular filamentous </w:t>
+      </w:r>
+      <w:r>
+        <w:rPr>
+          <w:lang w:eastAsia="zh-CN"/>
+        </w:rPr>
+        <w:t>adhesive appendages expressed by both Gram-negative (3,4), and Gram-positive (5-7) bacteria</w:t>
+      </w:r>
+      <w:r>
+        <w:rPr>
+          <w:lang w:eastAsia="zh-CN"/>
+        </w:rPr>
+        <w:t>,</w:t>
+      </w:r>
+      <w:r>
+        <w:rPr>
+          <w:lang w:eastAsia="zh-CN"/>
+        </w:rPr>
+        <w:t xml:space="preserve"> as well as archaea (8). </w:t>
+      </w:r>
+      <w:r>
+        <w:rPr>
+          <w:lang w:eastAsia="zh-CN"/>
+        </w:rPr>
+        <w:t xml:space="preserve">They </w:t>
+      </w:r>
+      <w:r>
+        <w:rPr>
+          <w:lang w:eastAsia="zh-CN"/>
+        </w:rPr>
+        <w:t>are prim</w:t>
+      </w:r>
+      <w:r>
+        <w:rPr>
+          <w:lang w:eastAsia="zh-CN"/>
+        </w:rPr>
+        <w:t xml:space="preserve">arily </w:t>
+      </w:r>
+      <w:r>
+        <w:rPr>
+          <w:lang w:eastAsia="zh-CN"/>
+        </w:rPr>
+        <w:t>assembled from</w:t>
+      </w:r>
+      <w:r>
+        <w:rPr>
+          <w:lang w:eastAsia="zh-CN"/>
+        </w:rPr>
+        <w:t xml:space="preserve"> prot</w:t>
+      </w:r>
+      <w:r>
+        <w:rPr>
+          <w:lang w:eastAsia="zh-CN"/>
+        </w:rPr>
+        <w:t xml:space="preserve">ein </w:t>
+      </w:r>
+      <w:r>
+        <w:rPr>
+          <w:lang w:eastAsia="zh-CN"/>
+        </w:rPr>
+        <w:t>subunit</w:t>
+      </w:r>
+      <w:r>
+        <w:rPr>
+          <w:lang w:eastAsia="zh-CN"/>
+        </w:rPr>
+        <w:t xml:space="preserve">s, called </w:t>
+      </w:r>
+      <w:proofErr w:type="spellStart"/>
+      <w:r>
+        <w:rPr>
+          <w:lang w:eastAsia="zh-CN"/>
+        </w:rPr>
+        <w:t>pilin</w:t>
+      </w:r>
+      <w:proofErr w:type="spellEnd"/>
+      <w:r>
+        <w:rPr>
+          <w:rFonts w:ascii="Arial" w:hAnsi="Arial" w:cs="Arial"/>
         </w:rPr>
         <w:t xml:space="preserve"> </w:t>
       </w:r>
       <w:r>
         <w:rPr>
-          <w:lang w:eastAsia="zh-CN"/>
-        </w:rPr>
-        <w:t xml:space="preserve">extracellular filamentous </w:t>
-      </w:r>
-      <w:r>
-        <w:rPr>
-          <w:lang w:eastAsia="zh-CN"/>
-        </w:rPr>
-        <w:t>adhesive appendages expressed by both Gram-negative (3,4), and Gram-positive (5-7) bacteria</w:t>
-      </w:r>
-      <w:r>
-        <w:rPr>
-          <w:lang w:eastAsia="zh-CN"/>
-        </w:rPr>
-        <w:t>,</w:t>
-      </w:r>
-      <w:r>
-        <w:rPr>
-          <w:lang w:eastAsia="zh-CN"/>
-        </w:rPr>
-        <w:t xml:space="preserve"> as well as archaea (8). </w:t>
-      </w:r>
-      <w:r>
-        <w:rPr>
-          <w:lang w:eastAsia="zh-CN"/>
-        </w:rPr>
-        <w:t xml:space="preserve">They </w:t>
-      </w:r>
-      <w:r>
-        <w:rPr>
-          <w:lang w:eastAsia="zh-CN"/>
-        </w:rPr>
-        <w:t>are prim</w:t>
-      </w:r>
-      <w:r>
-        <w:rPr>
-          <w:lang w:eastAsia="zh-CN"/>
-        </w:rPr>
-        <w:t xml:space="preserve">arily </w:t>
-      </w:r>
-      <w:r>
-        <w:rPr>
-          <w:lang w:eastAsia="zh-CN"/>
-        </w:rPr>
-        <w:t>assembled from</w:t>
-      </w:r>
-      <w:r>
-        <w:rPr>
-          <w:lang w:eastAsia="zh-CN"/>
-        </w:rPr>
-        <w:t xml:space="preserve"> prot</w:t>
-      </w:r>
-      <w:r>
-        <w:rPr>
-          <w:lang w:eastAsia="zh-CN"/>
-        </w:rPr>
-        <w:t xml:space="preserve">ein </w:t>
-      </w:r>
-      <w:r>
-        <w:rPr>
-          <w:lang w:eastAsia="zh-CN"/>
-        </w:rPr>
-        <w:t>subunit</w:t>
-      </w:r>
-      <w:r>
-        <w:rPr>
-          <w:lang w:eastAsia="zh-CN"/>
-        </w:rPr>
-        <w:t xml:space="preserve">s, called </w:t>
-      </w:r>
-      <w:proofErr w:type="spellStart"/>
-      <w:r>
-        <w:rPr>
-          <w:lang w:eastAsia="zh-CN"/>
+          <w:rFonts w:ascii="Arial" w:hAnsi="Arial" w:cs="Arial"/>
+        </w:rPr>
+        <w:fldChar w:fldCharType="begin"/>
+      </w:r>
+      <w:r>
+        <w:rPr>
+          <w:rFonts w:ascii="Arial" w:hAnsi="Arial" w:cs="Arial"/>
+        </w:rPr>
+        <w:instrText xml:space="preserve"> ADDIN EN.CITE &lt;EndNote&gt;&lt;Cite&gt;&lt;Author&gt;Strom&lt;/Author&gt;&lt;Year&gt;1993&lt;/Year&gt;&lt;RecNum&gt;1907&lt;/RecNum&gt;&lt;DisplayText&gt;(1)&lt;/DisplayText&gt;&lt;record&gt;&lt;rec-number&gt;1907&lt;/rec-number&gt;&lt;foreign-keys&gt;&lt;key app="EN" db-id="r25w5z0v6wv2dmeddv3pvxdme9wf99d2009p" timestamp="1381343270"&gt;1907&lt;/key&gt;&lt;/foreign-keys&gt;&lt;ref-type name="Journal Article"&gt;17&lt;/ref-type&gt;&lt;contributors&gt;&lt;authors&gt;&lt;author&gt;Strom, M. S.&lt;/author&gt;&lt;author&gt;Lory, S.&lt;/author&gt;&lt;/authors&gt;&lt;/contributors&gt;&lt;auth-address&gt;Department of Microbiology, University of Washington, Seattle 98195.&lt;/auth-address&gt;&lt;titles&gt;&lt;title&gt;Structure-function and biogenesis of the type IV pili&lt;/title&gt;&lt;secondary-title&gt;Annual Review of Microbiology&lt;/secondary-title&gt;&lt;alt-title&gt;Annu Rev Microbiol&lt;/alt-title&gt;&lt;/titles&gt;&lt;periodical&gt;&lt;full-title&gt;Annual Review of Microbiology&lt;/full-title&gt;&lt;abbr-1&gt;Annu Rev Microbiol&lt;/abbr-1&gt;&lt;/periodical&gt;&lt;alt-periodical&gt;&lt;full-title&gt;Annual Review of Microbiology&lt;/full-title&gt;&lt;abbr-1&gt;Annu Rev Microbiol&lt;/abbr-1&gt;&lt;/alt-periodical&gt;&lt;pages&gt;565-96&lt;/pages&gt;&lt;volume&gt;47&lt;/volume&gt;&lt;edition&gt;1993/01/01&lt;/edition&gt;&lt;keywords&gt;&lt;keyword&gt;Amino Acid Sequence&lt;/keyword&gt;&lt;keyword&gt;Bacteria/genetics/metabolism/*ultrastructure&lt;/keyword&gt;&lt;keyword&gt;Fimbriae, Bacterial/chemistry/classification/*physiology&lt;/keyword&gt;&lt;keyword&gt;Molecular Sequence Data&lt;/keyword&gt;&lt;keyword&gt;Structure-Activity Relationship&lt;/keyword&gt;&lt;/keywords&gt;&lt;dates&gt;&lt;year&gt;1993&lt;/year&gt;&lt;/dates&gt;&lt;isbn&gt;0066-4227 (Print)&amp;#xD;0066-4227 (Linking)&lt;/isbn&gt;&lt;accession-num&gt;7903032&lt;/accession-num&gt;&lt;work-type&gt;Research Support, U.S. Gov&amp;apos;t, P.H.S.&amp;#xD;Review&lt;/work-type&gt;&lt;urls&gt;&lt;related-urls&gt;&lt;url&gt;http://www.ncbi.nlm.nih.gov/pubmed/7903032&lt;/url&gt;&lt;/related-urls&gt;&lt;/urls&gt;&lt;electronic-resource-num&gt;10.1146/annurev.mi.47.100193.003025&lt;/electronic-resource-num&gt;&lt;language&gt;eng&lt;/language&gt;&lt;/record&gt;&lt;/Cite&gt;&lt;/EndNote&gt;</w:instrText>
+      </w:r>
+      <w:r>
+        <w:rPr>
+          <w:rFonts w:ascii="Arial" w:hAnsi="Arial" w:cs="Arial"/>
+        </w:rPr>
+        <w:fldChar w:fldCharType="separate"/>
+      </w:r>
+      <w:r>
+        <w:rPr>
+          <w:rFonts w:ascii="Arial" w:hAnsi="Arial" w:cs="Arial"/>
+          <w:noProof/>
+        </w:rPr>
+        <w:t>(1)</w:t>
+      </w:r>
+      <w:r>
+        <w:rPr>
+          <w:rFonts w:ascii="Arial" w:hAnsi="Arial" w:cs="Arial"/>
+        </w:rPr>
+        <w:fldChar w:fldCharType="end"/>
+      </w:r>
+      <w:r>
+        <w:rPr>
+          <w:rFonts w:ascii="Arial" w:hAnsi="Arial" w:cs="Arial"/>
+        </w:rPr>
+        <w:t>.</w:t>
+      </w:r>
+      <w:r>
+        <w:rPr>
+          <w:rFonts w:ascii="Arial" w:hAnsi="Arial" w:cs="Arial"/>
+          <w:lang w:eastAsia="zh-CN"/>
+        </w:rPr>
+        <w:t xml:space="preserve"> </w:t>
+      </w:r>
+      <w:r>
+        <w:rPr>
+          <w:rFonts w:ascii="Arial" w:hAnsi="Arial" w:cs="Arial"/>
+          <w:lang w:eastAsia="zh-CN"/>
+        </w:rPr>
+        <w:t xml:space="preserve">Type IV </w:t>
+      </w:r>
+      <w:proofErr w:type="spellStart"/>
+      <w:r>
+        <w:rPr>
+          <w:rFonts w:ascii="Arial" w:hAnsi="Arial" w:cs="Arial"/>
+          <w:lang w:eastAsia="zh-CN"/>
+        </w:rPr>
+        <w:t>pilins</w:t>
+      </w:r>
+      <w:proofErr w:type="spellEnd"/>
+      <w:r>
+        <w:rPr>
+          <w:rFonts w:ascii="Arial" w:hAnsi="Arial" w:cs="Arial"/>
+          <w:lang w:eastAsia="zh-CN"/>
+        </w:rPr>
+        <w:t xml:space="preserve"> are small (~7-20 </w:t>
+      </w:r>
+      <w:proofErr w:type="spellStart"/>
+      <w:r>
+        <w:rPr>
+          <w:rFonts w:ascii="Arial" w:hAnsi="Arial" w:cs="Arial"/>
+          <w:lang w:eastAsia="zh-CN"/>
+        </w:rPr>
+        <w:t>kDa</w:t>
+      </w:r>
+      <w:proofErr w:type="spellEnd"/>
+      <w:r>
+        <w:rPr>
+          <w:rFonts w:ascii="Arial" w:hAnsi="Arial" w:cs="Arial"/>
+          <w:lang w:eastAsia="zh-CN"/>
+        </w:rPr>
+        <w:t xml:space="preserve">) structural proteins with a conserved hydrophobic </w:t>
+      </w:r>
+      <w:r>
+        <w:rPr>
+          <w:rFonts w:ascii="Arial" w:hAnsi="Arial" w:cs="Arial"/>
+          <w:highlight w:val="yellow"/>
+          <w:lang w:eastAsia="zh-CN"/>
+        </w:rPr>
+        <w:t>alpha</w:t>
+      </w:r>
+      <w:r>
+        <w:rPr>
+          <w:rFonts w:ascii="Arial" w:hAnsi="Arial" w:cs="Arial"/>
+          <w:lang w:eastAsia="zh-CN"/>
+        </w:rPr>
+        <w:t>-helical N terminus t</w:t>
+      </w:r>
+      <w:r>
+        <w:rPr>
+          <w:rFonts w:ascii="Arial" w:hAnsi="Arial" w:cs="Arial"/>
+          <w:lang w:eastAsia="zh-CN"/>
+        </w:rPr>
+        <w:t>hat is both a transmembrane</w:t>
+      </w:r>
+      <w:r>
+        <w:rPr>
+          <w:rFonts w:ascii="Arial" w:hAnsi="Arial" w:cs="Arial"/>
+          <w:lang w:eastAsia="zh-CN"/>
+        </w:rPr>
+        <w:t xml:space="preserve"> domain and a protein-protein interaction domain.</w:t>
+      </w:r>
+    </w:p>
+    <w:p>
+      <w:pPr>
+        <w:spacing w:line="480" w:lineRule="auto"/>
+        <w:rPr>
+          <w:rFonts w:ascii="Arial" w:hAnsi="Arial" w:cs="Arial"/>
+        </w:rPr>
+      </w:pPr>
+    </w:p>
+    <w:p>
+      <w:pPr>
+        <w:spacing w:line="480" w:lineRule="auto"/>
+        <w:rPr>
+          <w:rFonts w:ascii="Arial" w:hAnsi="Arial" w:cs="Arial"/>
+        </w:rPr>
+      </w:pPr>
+      <w:r>
+        <w:rPr>
+          <w:rFonts w:ascii="Arial" w:hAnsi="Arial" w:cs="Arial"/>
+        </w:rPr>
+        <w:t xml:space="preserve">Major and minor </w:t>
+      </w:r>
+      <w:proofErr w:type="spellStart"/>
+      <w:r>
+        <w:rPr>
+          <w:rFonts w:ascii="Arial" w:hAnsi="Arial" w:cs="Arial"/>
         </w:rPr>
         <w:t>pilin</w:t>
       </w:r>
       <w:proofErr w:type="spellEnd"/>
-      <w:r>
-        <w:rPr>
-          <w:rFonts w:ascii="Arial" w:hAnsi="Arial" w:cs="Arial"/>
-        </w:rPr>
-        <w:t xml:space="preserve"> </w:t>
-      </w:r>
-      <w:r>
-        <w:rPr>
-          <w:rFonts w:ascii="Arial" w:hAnsi="Arial" w:cs="Arial"/>
-        </w:rPr>
-        <w:fldChar w:fldCharType="begin"/>
-      </w:r>
-      <w:r>
-        <w:rPr>
-          <w:rFonts w:ascii="Arial" w:hAnsi="Arial" w:cs="Arial"/>
-        </w:rPr>
-        <w:instrText xml:space="preserve"> ADDIN EN.CITE &lt;EndNote&gt;&lt;Cite&gt;&lt;Author&gt;Strom&lt;/Author&gt;&lt;Year&gt;1993&lt;/Year&gt;&lt;RecNum&gt;1907&lt;/RecNum&gt;&lt;DisplayText&gt;(1)&lt;/DisplayText&gt;&lt;record&gt;&lt;rec-number&gt;1907&lt;/rec-number&gt;&lt;foreign-keys&gt;&lt;key app="EN" db-id="r25w5z0v6wv2dmeddv3pvxdme9wf99d2009p" timestamp="1381343270"&gt;1907&lt;/key&gt;&lt;/foreign-keys&gt;&lt;ref-type name="Journal Article"&gt;17&lt;/ref-type&gt;&lt;contributors&gt;&lt;authors&gt;&lt;author&gt;Strom, M. S.&lt;/author&gt;&lt;author&gt;Lory, S.&lt;/author&gt;&lt;/authors&gt;&lt;/contributors&gt;&lt;auth-address&gt;Department of Microbiology, University of Washington, Seattle 98195.&lt;/auth-address&gt;&lt;titles&gt;&lt;title&gt;Structure-function and biogenesis of the type IV pili&lt;/title&gt;&lt;secondary-title&gt;Annual Review of Microbiology&lt;/secondary-title&gt;&lt;alt-title&gt;Annu Rev Microbiol&lt;/alt-title&gt;&lt;/titles&gt;&lt;periodical&gt;&lt;full-title&gt;Annual Review of Microbiology&lt;/full-title&gt;&lt;abbr-1&gt;Annu Rev Microbiol&lt;/abbr-1&gt;&lt;/periodical&gt;&lt;alt-periodical&gt;&lt;full-title&gt;Annual Review of Microbiology&lt;/full-title&gt;&lt;abbr-1&gt;Annu Rev Microbiol&lt;/abbr-1&gt;&lt;/alt-periodical&gt;&lt;pages&gt;565-96&lt;/pages&gt;&lt;volume&gt;47&lt;/volume&gt;&lt;edition&gt;1993/01/01&lt;/edition&gt;&lt;keywords&gt;&lt;keyword&gt;Amino Acid Sequence&lt;/keyword&gt;&lt;keyword&gt;Bacteria/genetics/metabolism/*ultrastructure&lt;/keyword&gt;&lt;keyword&gt;Fimbriae, Bacterial/chemistry/classification/*physiology&lt;/keyword&gt;&lt;keyword&gt;Molecular Sequence Data&lt;/keyword&gt;&lt;keyword&gt;Structure-Activity Relationship&lt;/keyword&gt;&lt;/keywords&gt;&lt;dates&gt;&lt;year&gt;1993&lt;/year&gt;&lt;/dates&gt;&lt;isbn&gt;0066-4227 (Print)&amp;#xD;0066-4227 (Linking)&lt;/isbn&gt;&lt;accession-num&gt;7903032&lt;/accession-num&gt;&lt;work-type&gt;Research Support, U.S. Gov&amp;apos;t, P.H.S.&amp;#xD;Review&lt;/work-type&gt;&lt;urls&gt;&lt;related-urls&gt;&lt;url&gt;http://www.ncbi.nlm.nih.gov/pubmed/7903032&lt;/url&gt;&lt;/related-urls&gt;&lt;/urls&gt;&lt;electronic-resource-num&gt;10.1146/annurev.mi.47.100193.003025&lt;/electronic-resource-num&gt;&lt;language&gt;eng&lt;/language&gt;&lt;/record&gt;&lt;/Cite&gt;&lt;/EndNote&gt;</w:instrText>
-      </w:r>
-      <w:r>
-        <w:rPr>
-          <w:rFonts w:ascii="Arial" w:hAnsi="Arial" w:cs="Arial"/>
-        </w:rPr>
-        <w:fldChar w:fldCharType="separate"/>
-      </w:r>
-      <w:r>
-        <w:rPr>
-          <w:rFonts w:ascii="Arial" w:hAnsi="Arial" w:cs="Arial"/>
-          <w:noProof/>
-        </w:rPr>
-        <w:t>(1)</w:t>
-      </w:r>
-      <w:r>
-        <w:rPr>
-          <w:rFonts w:ascii="Arial" w:hAnsi="Arial" w:cs="Arial"/>
-        </w:rPr>
-        <w:fldChar w:fldCharType="end"/>
-      </w:r>
-      <w:r>
-        <w:rPr>
-          <w:rFonts w:ascii="Arial" w:hAnsi="Arial" w:cs="Arial"/>
-        </w:rPr>
-        <w:t>.</w:t>
-      </w:r>
-      <w:r>
-        <w:rPr>
-          <w:rFonts w:ascii="Arial" w:hAnsi="Arial" w:cs="Arial"/>
-          <w:lang w:eastAsia="zh-CN"/>
-        </w:rPr>
-        <w:t xml:space="preserve"> </w:t>
-      </w:r>
-      <w:r>
-        <w:rPr>
-          <w:rFonts w:ascii="Arial" w:hAnsi="Arial" w:cs="Arial"/>
-          <w:lang w:eastAsia="zh-CN"/>
-        </w:rPr>
-        <w:t xml:space="preserve">Type IV </w:t>
-      </w:r>
-      <w:proofErr w:type="spellStart"/>
-      <w:r>
-        <w:rPr>
-          <w:rFonts w:ascii="Arial" w:hAnsi="Arial" w:cs="Arial"/>
-          <w:lang w:eastAsia="zh-CN"/>
-        </w:rPr>
-        <w:t>pilins</w:t>
-      </w:r>
-      <w:proofErr w:type="spellEnd"/>
-      <w:r>
-        <w:rPr>
-          <w:rFonts w:ascii="Arial" w:hAnsi="Arial" w:cs="Arial"/>
-          <w:lang w:eastAsia="zh-CN"/>
-        </w:rPr>
-        <w:t xml:space="preserve"> are small (~7-20 </w:t>
-      </w:r>
-      <w:proofErr w:type="spellStart"/>
-      <w:r>
-        <w:rPr>
-          <w:rFonts w:ascii="Arial" w:hAnsi="Arial" w:cs="Arial"/>
-          <w:lang w:eastAsia="zh-CN"/>
-        </w:rPr>
-        <w:t>kDa</w:t>
-      </w:r>
-      <w:proofErr w:type="spellEnd"/>
-      <w:r>
-        <w:rPr>
-          <w:rFonts w:ascii="Arial" w:hAnsi="Arial" w:cs="Arial"/>
-          <w:lang w:eastAsia="zh-CN"/>
-        </w:rPr>
-        <w:t xml:space="preserve">) structural proteins with a conserved hydrophobic </w:t>
-      </w:r>
-      <w:r>
-        <w:rPr>
-          <w:rFonts w:ascii="Arial" w:hAnsi="Arial" w:cs="Arial"/>
-          <w:highlight w:val="yellow"/>
-          <w:lang w:eastAsia="zh-CN"/>
-        </w:rPr>
-        <w:t>alpha</w:t>
-      </w:r>
-      <w:r>
-        <w:rPr>
-          <w:rFonts w:ascii="Arial" w:hAnsi="Arial" w:cs="Arial"/>
-          <w:lang w:eastAsia="zh-CN"/>
-        </w:rPr>
-        <w:t>-helical N terminus t</w:t>
-      </w:r>
-      <w:r>
-        <w:rPr>
-          <w:rFonts w:ascii="Arial" w:hAnsi="Arial" w:cs="Arial"/>
-          <w:lang w:eastAsia="zh-CN"/>
-        </w:rPr>
-        <w:t>hat is both a transmembrane</w:t>
-      </w:r>
-      <w:r>
-        <w:rPr>
-          <w:rFonts w:ascii="Arial" w:hAnsi="Arial" w:cs="Arial"/>
-          <w:lang w:eastAsia="zh-CN"/>
-        </w:rPr>
-        <w:t xml:space="preserve"> domain and a protein-protein interaction domain.</w:t>
-      </w:r>
-    </w:p>
-    <w:p>
-      <w:pPr>
-        <w:rPr>
-          <w:rFonts w:ascii="Arial" w:hAnsi="Arial" w:cs="Arial"/>
-        </w:rPr>
-      </w:pPr>
-    </w:p>
-    <w:p>
-      <w:pPr>
-        <w:rPr>
-          <w:rFonts w:ascii="Arial" w:hAnsi="Arial" w:cs="Arial"/>
-        </w:rPr>
-      </w:pPr>
-      <w:r>
-        <w:rPr>
-          <w:rFonts w:ascii="Arial" w:hAnsi="Arial" w:cs="Arial"/>
-        </w:rPr>
-        <w:lastRenderedPageBreak/>
-        <w:t xml:space="preserve">Major and minor </w:t>
-      </w:r>
-      <w:proofErr w:type="spellStart"/>
-      <w:r>
-        <w:rPr>
-          <w:rFonts w:ascii="Arial" w:hAnsi="Arial" w:cs="Arial"/>
-        </w:rPr>
-        <w:t>pilin</w:t>
-      </w:r>
-      <w:proofErr w:type="spellEnd"/>
-    </w:p>
-    <w:p>
-      <w:pPr>
+    </w:p>
+    <w:p>
+      <w:pPr>
+        <w:spacing w:line="480" w:lineRule="auto"/>
         <w:rPr>
           <w:rFonts w:ascii="Arial" w:hAnsi="Arial" w:cs="Arial"/>
         </w:rPr>
@@ -1351,15 +1383,17 @@
     </w:p>
     <w:p>
       <w:pPr>
-        <w:rPr>
-          <w:rFonts w:ascii="Arial" w:hAnsi="Arial" w:cs="Arial"/>
-        </w:rPr>
-      </w:pPr>
-    </w:p>
-    <w:p>
-      <w:pPr>
-        <w:rPr>
-          <w:rFonts w:ascii="Arial" w:hAnsi="Arial" w:cs="Arial" w:hint="eastAsia"/>
+        <w:spacing w:line="480" w:lineRule="auto"/>
+        <w:rPr>
+          <w:rFonts w:ascii="Arial" w:hAnsi="Arial" w:cs="Arial"/>
+        </w:rPr>
+      </w:pPr>
+    </w:p>
+    <w:p>
+      <w:pPr>
+        <w:spacing w:line="480" w:lineRule="auto"/>
+        <w:rPr>
+          <w:rFonts w:ascii="Arial" w:hAnsi="Arial" w:cs="Arial"/>
           <w:lang w:eastAsia="zh-CN"/>
         </w:rPr>
       </w:pPr>
@@ -1373,13 +1407,7 @@
         <w:rPr>
           <w:rFonts w:ascii="Arial" w:hAnsi="Arial" w:cs="Arial"/>
         </w:rPr>
-        <w:t xml:space="preserve"> including </w:t>
-      </w:r>
-      <w:r>
-        <w:rPr>
-          <w:rFonts w:ascii="Arial" w:hAnsi="Arial" w:cs="Arial"/>
-        </w:rPr>
-        <w:t xml:space="preserve">twitching motility </w:t>
+        <w:t xml:space="preserve"> including twitching motility </w:t>
       </w:r>
       <w:r>
         <w:rPr>
@@ -1936,19 +1964,7 @@
         <w:rPr>
           <w:rFonts w:ascii="Arial" w:hAnsi="Arial" w:cs="Arial"/>
         </w:rPr>
-        <w:t xml:space="preserve">settes to the expression locus to </w:t>
-      </w:r>
-      <w:r>
-        <w:rPr>
-          <w:rFonts w:ascii="Arial" w:hAnsi="Arial" w:cs="Arial"/>
-        </w:rPr>
-        <w:t>generate multiple different antigens</w:t>
-      </w:r>
-      <w:r>
-        <w:rPr>
-          <w:rFonts w:ascii="Arial" w:hAnsi="Arial" w:cs="Arial"/>
-        </w:rPr>
-        <w:t xml:space="preserve">. </w:t>
+        <w:t xml:space="preserve">settes to the expression locus to generate multiple different antigens. </w:t>
       </w:r>
       <w:r>
         <w:rPr>
@@ -2055,20 +2071,24 @@
     </w:p>
     <w:p>
       <w:pPr>
-        <w:rPr>
-          <w:rFonts w:ascii="Arial" w:hAnsi="Arial" w:cs="Arial"/>
-        </w:rPr>
-      </w:pPr>
-    </w:p>
-    <w:p>
-      <w:pPr>
-        <w:rPr>
-          <w:lang w:eastAsia="zh-CN"/>
-        </w:rPr>
-      </w:pPr>
-    </w:p>
-    <w:p>
-      <w:pPr>
+        <w:spacing w:line="480" w:lineRule="auto"/>
+        <w:rPr>
+          <w:rFonts w:ascii="Arial" w:hAnsi="Arial" w:cs="Arial" w:hint="eastAsia"/>
+          <w:lang w:eastAsia="zh-CN"/>
+        </w:rPr>
+      </w:pPr>
+    </w:p>
+    <w:p>
+      <w:pPr>
+        <w:spacing w:line="480" w:lineRule="auto"/>
+        <w:rPr>
+          <w:lang w:eastAsia="zh-CN"/>
+        </w:rPr>
+      </w:pPr>
+    </w:p>
+    <w:p>
+      <w:pPr>
+        <w:spacing w:line="480" w:lineRule="auto"/>
         <w:rPr>
           <w:lang w:eastAsia="zh-CN"/>
         </w:rPr>
@@ -2082,6 +2102,7 @@
     </w:p>
     <w:p>
       <w:pPr>
+        <w:spacing w:line="480" w:lineRule="auto"/>
         <w:rPr>
           <w:lang w:eastAsia="zh-CN"/>
         </w:rPr>
@@ -2097,6 +2118,7 @@
     </w:p>
     <w:p>
       <w:pPr>
+        <w:spacing w:line="480" w:lineRule="auto"/>
         <w:rPr>
           <w:lang w:eastAsia="zh-CN"/>
         </w:rPr>
@@ -2112,6 +2134,7 @@
     </w:p>
     <w:p>
       <w:pPr>
+        <w:spacing w:line="480" w:lineRule="auto"/>
         <w:rPr>
           <w:lang w:eastAsia="zh-CN"/>
         </w:rPr>
@@ -2171,13 +2194,7 @@
         <w:rPr>
           <w:rFonts w:ascii="Arial" w:hAnsi="Arial" w:cs="Arial"/>
         </w:rPr>
-        <w:t xml:space="preserve">2, </w:t>
-      </w:r>
-      <w:r>
-        <w:rPr>
-          <w:rFonts w:ascii="Arial" w:hAnsi="Arial" w:cs="Arial"/>
-        </w:rPr>
-        <w:t xml:space="preserve">  </w:t>
+        <w:t xml:space="preserve">2,   </w:t>
       </w:r>
       <w:proofErr w:type="gramEnd"/>
       <w:r>
@@ -2201,6 +2218,7 @@
     </w:p>
     <w:p>
       <w:pPr>
+        <w:spacing w:line="480" w:lineRule="auto"/>
         <w:rPr>
           <w:rFonts w:ascii="Arial" w:hAnsi="Arial" w:cs="Arial"/>
           <w:i/>
@@ -2247,6 +2265,7 @@
     </w:p>
     <w:p>
       <w:pPr>
+        <w:spacing w:line="480" w:lineRule="auto"/>
         <w:rPr>
           <w:rFonts w:ascii="Arial" w:hAnsi="Arial" w:cs="Arial"/>
           <w:lang w:eastAsia="zh-CN"/>
@@ -2442,6 +2461,7 @@
     </w:p>
     <w:p>
       <w:pPr>
+        <w:spacing w:line="480" w:lineRule="auto"/>
         <w:rPr>
           <w:rFonts w:ascii="Arial" w:hAnsi="Arial" w:cs="Arial"/>
         </w:rPr>
@@ -2473,6 +2493,7 @@
     </w:p>
     <w:p>
       <w:pPr>
+        <w:spacing w:line="480" w:lineRule="auto"/>
         <w:rPr>
           <w:rFonts w:ascii="Arial" w:hAnsi="Arial" w:cs="Arial"/>
         </w:rPr>
@@ -2540,13 +2561,15 @@
     </w:p>
     <w:p>
       <w:pPr>
-        <w:rPr>
-          <w:lang w:eastAsia="zh-CN"/>
-        </w:rPr>
-      </w:pPr>
-    </w:p>
-    <w:p>
-      <w:pPr>
+        <w:spacing w:line="480" w:lineRule="auto"/>
+        <w:rPr>
+          <w:lang w:eastAsia="zh-CN"/>
+        </w:rPr>
+      </w:pPr>
+    </w:p>
+    <w:p>
+      <w:pPr>
+        <w:spacing w:line="480" w:lineRule="auto"/>
         <w:rPr>
           <w:rFonts w:ascii="Arial" w:hAnsi="Arial" w:cs="Arial"/>
         </w:rPr>
@@ -2594,8 +2617,9 @@
     </w:p>
     <w:p>
       <w:pPr>
-        <w:rPr>
-          <w:rFonts w:ascii="Arial" w:hAnsi="Arial" w:cs="Arial" w:hint="eastAsia"/>
+        <w:spacing w:line="480" w:lineRule="auto"/>
+        <w:rPr>
+          <w:rFonts w:ascii="Arial" w:hAnsi="Arial" w:cs="Arial"/>
           <w:lang w:eastAsia="zh-CN"/>
         </w:rPr>
       </w:pPr>
@@ -2652,6 +2676,7 @@
     </w:p>
     <w:p>
       <w:pPr>
+        <w:spacing w:line="480" w:lineRule="auto"/>
         <w:jc w:val="both"/>
         <w:rPr>
           <w:rFonts w:ascii="Arial" w:hAnsi="Arial" w:cs="Arial"/>
@@ -2783,6 +2808,7 @@
     </w:p>
     <w:p>
       <w:pPr>
+        <w:spacing w:line="480" w:lineRule="auto"/>
         <w:rPr>
           <w:lang w:eastAsia="zh-CN"/>
         </w:rPr>
@@ -2795,6 +2821,7 @@
           <w:ilvl w:val="0"/>
           <w:numId w:val="1"/>
         </w:numPr>
+        <w:spacing w:line="480" w:lineRule="auto"/>
         <w:rPr>
           <w:lang w:eastAsia="zh-CN"/>
         </w:rPr>
@@ -2820,8 +2847,8 @@
     </w:p>
     <w:p>
       <w:pPr>
-        <w:rPr>
-          <w:rFonts w:hint="eastAsia"/>
+        <w:spacing w:line="480" w:lineRule="auto"/>
+        <w:rPr>
           <w:lang w:eastAsia="zh-CN"/>
         </w:rPr>
       </w:pPr>
@@ -2840,6 +2867,7 @@
     </w:p>
     <w:p>
       <w:pPr>
+        <w:spacing w:line="480" w:lineRule="auto"/>
         <w:rPr>
           <w:lang w:eastAsia="zh-CN"/>
         </w:rPr>
@@ -2858,6 +2886,7 @@
           <w:ilvl w:val="0"/>
           <w:numId w:val="1"/>
         </w:numPr>
+        <w:spacing w:line="480" w:lineRule="auto"/>
         <w:rPr>
           <w:lang w:eastAsia="zh-CN"/>
         </w:rPr>
@@ -2876,6 +2905,7 @@
           <w:ilvl w:val="0"/>
           <w:numId w:val="1"/>
         </w:numPr>
+        <w:spacing w:line="480" w:lineRule="auto"/>
         <w:rPr>
           <w:lang w:eastAsia="zh-CN"/>
         </w:rPr>
@@ -2894,6 +2924,7 @@
           <w:ilvl w:val="1"/>
           <w:numId w:val="1"/>
         </w:numPr>
+        <w:spacing w:line="480" w:lineRule="auto"/>
         <w:rPr>
           <w:lang w:eastAsia="zh-CN"/>
         </w:rPr>
@@ -2941,8 +2972,6 @@
         </w:rPr>
         <w:t xml:space="preserve">, </w:t>
       </w:r>
-      <w:bookmarkStart w:id="0" w:name="_GoBack"/>
-      <w:bookmarkEnd w:id="0"/>
       <w:r>
         <w:rPr>
           <w:lang w:eastAsia="zh-CN"/>
@@ -3098,6 +3127,7 @@
           <w:ilvl w:val="1"/>
           <w:numId w:val="1"/>
         </w:numPr>
+        <w:spacing w:line="480" w:lineRule="auto"/>
         <w:rPr>
           <w:lang w:eastAsia="zh-CN"/>
         </w:rPr>
@@ -3116,6 +3146,7 @@
           <w:ilvl w:val="2"/>
           <w:numId w:val="1"/>
         </w:numPr>
+        <w:spacing w:line="480" w:lineRule="auto"/>
         <w:rPr>
           <w:lang w:eastAsia="zh-CN"/>
         </w:rPr>
@@ -3206,6 +3237,7 @@
           <w:ilvl w:val="2"/>
           <w:numId w:val="1"/>
         </w:numPr>
+        <w:spacing w:line="480" w:lineRule="auto"/>
         <w:rPr>
           <w:lang w:eastAsia="zh-CN"/>
         </w:rPr>
@@ -3250,6 +3282,7 @@
           <w:ilvl w:val="1"/>
           <w:numId w:val="1"/>
         </w:numPr>
+        <w:spacing w:line="480" w:lineRule="auto"/>
         <w:rPr>
           <w:lang w:eastAsia="zh-CN"/>
         </w:rPr>
@@ -3263,6 +3296,7 @@
     </w:p>
     <w:p>
       <w:pPr>
+        <w:spacing w:line="480" w:lineRule="auto"/>
         <w:jc w:val="center"/>
         <w:rPr>
           <w:lang w:eastAsia="zh-CN"/>
@@ -3273,9 +3307,9 @@
           <w:noProof/>
         </w:rPr>
         <w:drawing>
-          <wp:inline distT="0" distB="0" distL="0" distR="0" wp14:anchorId="257175D4" wp14:editId="2C3A50CC">
-            <wp:extent cx="3268164" cy="3208437"/>
-            <wp:effectExtent l="0" t="0" r="8890" b="0"/>
+          <wp:inline distT="0" distB="0" distL="0" distR="0" wp14:anchorId="257175D4" wp14:editId="2F0507C7">
+            <wp:extent cx="2598692" cy="2551200"/>
+            <wp:effectExtent l="0" t="0" r="0" b="0"/>
             <wp:docPr id="23" name="Picture 23"/>
             <wp:cNvGraphicFramePr>
               <a:graphicFrameLocks xmlns:a="http://schemas.openxmlformats.org/drawingml/2006/main" noChangeAspect="1"/>
@@ -3295,7 +3329,7 @@
                   <pic:spPr bwMode="auto">
                     <a:xfrm>
                       <a:off x="0" y="0"/>
-                      <a:ext cx="3308633" cy="3248166"/>
+                      <a:ext cx="2636017" cy="2587843"/>
                     </a:xfrm>
                     <a:prstGeom prst="rect">
                       <a:avLst/>
@@ -3318,6 +3352,7 @@
     </w:p>
     <w:p>
       <w:pPr>
+        <w:spacing w:line="480" w:lineRule="auto"/>
         <w:rPr>
           <w:lang w:eastAsia="zh-CN"/>
         </w:rPr>
@@ -3590,229 +3625,212 @@
         <w:rPr>
           <w:lang w:eastAsia="zh-CN"/>
         </w:rPr>
+        <w:t xml:space="preserve">) and </w:t>
+      </w:r>
+      <w:r>
+        <w:rPr>
+          <w:lang w:eastAsia="zh-CN"/>
+        </w:rPr>
+        <w:t xml:space="preserve">a 6-deoxy glucose called </w:t>
+      </w:r>
+      <w:proofErr w:type="spellStart"/>
+      <w:r>
+        <w:rPr>
+          <w:lang w:eastAsia="zh-CN"/>
+        </w:rPr>
+        <w:t>q</w:t>
+      </w:r>
+      <w:r>
+        <w:rPr>
+          <w:lang w:eastAsia="zh-CN"/>
+        </w:rPr>
+        <w:t>uinovose</w:t>
+      </w:r>
+      <w:proofErr w:type="spellEnd"/>
+      <w:r>
+        <w:rPr>
+          <w:lang w:eastAsia="zh-CN"/>
+        </w:rPr>
+        <w:t xml:space="preserve"> with </w:t>
+      </w:r>
+      <w:r>
+        <w:rPr>
+          <w:lang w:eastAsia="zh-CN"/>
+        </w:rPr>
+        <w:t xml:space="preserve">its </w:t>
+      </w:r>
+      <w:r>
+        <w:rPr>
+          <w:lang w:eastAsia="zh-CN"/>
+        </w:rPr>
+        <w:t>R3Hb side chain.</w:t>
+      </w:r>
+    </w:p>
+    <w:p>
+      <w:pPr>
+        <w:spacing w:line="480" w:lineRule="auto"/>
+        <w:rPr>
+          <w:rFonts w:ascii="Times New Roman" w:eastAsia="Times New Roman" w:hAnsi="Times New Roman" w:cs="Times New Roman"/>
+        </w:rPr>
+      </w:pPr>
+      <w:r>
+        <w:rPr>
+          <w:lang w:eastAsia="zh-CN"/>
+        </w:rPr>
+        <w:t xml:space="preserve">For the M2 </w:t>
+      </w:r>
+      <w:proofErr w:type="spellStart"/>
+      <w:r>
+        <w:rPr>
+          <w:lang w:eastAsia="zh-CN"/>
+        </w:rPr>
+        <w:t>pilin</w:t>
+      </w:r>
+      <w:proofErr w:type="spellEnd"/>
+      <w:r>
+        <w:rPr>
+          <w:lang w:eastAsia="zh-CN"/>
+        </w:rPr>
+        <w:t>,</w:t>
+      </w:r>
+      <w:r>
+        <w:rPr>
+          <w:lang w:eastAsia="zh-CN"/>
+        </w:rPr>
+        <w:t xml:space="preserve"> </w:t>
+      </w:r>
+      <w:r>
+        <w:rPr>
+          <w:lang w:eastAsia="zh-CN"/>
+        </w:rPr>
+        <w:t>t</w:t>
+      </w:r>
+      <w:r>
+        <w:rPr>
+          <w:lang w:eastAsia="zh-CN"/>
+        </w:rPr>
+        <w:t>he terminal glycan residues have been linked to the terminal serine</w:t>
+      </w:r>
+      <w:r>
+        <w:rPr>
+          <w:lang w:eastAsia="zh-CN"/>
+        </w:rPr>
+        <w:t xml:space="preserve"> (</w:t>
+      </w:r>
+      <w:proofErr w:type="spellStart"/>
+      <w:r>
+        <w:rPr>
+          <w:lang w:eastAsia="zh-CN"/>
+        </w:rPr>
+        <w:t>Ser</w:t>
+      </w:r>
+      <w:proofErr w:type="spellEnd"/>
+      <w:r>
+        <w:rPr>
+          <w:lang w:eastAsia="zh-CN"/>
+        </w:rPr>
+        <w:t xml:space="preserve"> 136)</w:t>
+      </w:r>
+      <w:r>
+        <w:rPr>
+          <w:lang w:eastAsia="zh-CN"/>
+        </w:rPr>
+        <w:t xml:space="preserve"> of the </w:t>
+      </w:r>
+      <w:r>
+        <w:rPr>
+          <w:lang w:eastAsia="zh-CN"/>
+        </w:rPr>
+        <w:t xml:space="preserve">M2 </w:t>
+      </w:r>
+      <w:proofErr w:type="spellStart"/>
+      <w:r>
+        <w:rPr>
+          <w:lang w:eastAsia="zh-CN"/>
+        </w:rPr>
+        <w:t>pilin</w:t>
+      </w:r>
+      <w:proofErr w:type="spellEnd"/>
+      <w:r>
+        <w:rPr>
+          <w:lang w:eastAsia="zh-CN"/>
+        </w:rPr>
+        <w:t>.</w:t>
+      </w:r>
+      <w:r>
+        <w:rPr>
+          <w:lang w:eastAsia="zh-CN"/>
+        </w:rPr>
+        <w:t xml:space="preserve"> Unlike the string-like glycan chain of </w:t>
+      </w:r>
+      <w:proofErr w:type="spellStart"/>
+      <w:r>
+        <w:rPr>
+          <w:lang w:eastAsia="zh-CN"/>
+        </w:rPr>
+        <w:t>pilin</w:t>
+      </w:r>
+      <w:proofErr w:type="spellEnd"/>
+      <w:r>
+        <w:rPr>
+          <w:lang w:eastAsia="zh-CN"/>
+        </w:rPr>
+        <w:t xml:space="preserve"> ACICU, the glycan chain of M2 had a compact globular structure started with an </w:t>
+      </w:r>
+      <w:r>
+        <w:rPr>
+          <w:lang w:eastAsia="zh-CN"/>
+        </w:rPr>
+        <w:t>N-</w:t>
+      </w:r>
+      <w:proofErr w:type="spellStart"/>
+      <w:r>
+        <w:rPr>
+          <w:lang w:eastAsia="zh-CN"/>
+        </w:rPr>
+        <w:t>Acetylglucosamine</w:t>
+      </w:r>
+      <w:proofErr w:type="spellEnd"/>
+      <w:r>
+        <w:rPr>
+          <w:lang w:eastAsia="zh-CN"/>
+        </w:rPr>
+        <w:t xml:space="preserve"> (</w:t>
+      </w:r>
+      <w:proofErr w:type="spellStart"/>
+      <w:r>
+        <w:rPr>
+          <w:lang w:eastAsia="zh-CN"/>
+        </w:rPr>
+        <w:t>GlcNAc</w:t>
+      </w:r>
+      <w:proofErr w:type="spellEnd"/>
+      <w:r>
+        <w:rPr>
+          <w:lang w:eastAsia="zh-CN"/>
+        </w:rPr>
         <w:t>)</w:t>
       </w:r>
       <w:r>
         <w:rPr>
           <w:lang w:eastAsia="zh-CN"/>
         </w:rPr>
-        <w:t xml:space="preserve"> and </w:t>
-      </w:r>
-      <w:r>
-        <w:rPr>
-          <w:lang w:eastAsia="zh-CN"/>
-        </w:rPr>
-        <w:t xml:space="preserve">a </w:t>
-      </w:r>
-      <w:r>
-        <w:rPr>
-          <w:lang w:eastAsia="zh-CN"/>
-        </w:rPr>
-        <w:t>6-deoxy glucose</w:t>
-      </w:r>
-      <w:r>
-        <w:rPr>
-          <w:lang w:eastAsia="zh-CN"/>
-        </w:rPr>
-        <w:t xml:space="preserve"> called </w:t>
-      </w:r>
-      <w:proofErr w:type="spellStart"/>
-      <w:r>
-        <w:rPr>
-          <w:lang w:eastAsia="zh-CN"/>
-        </w:rPr>
-        <w:t>q</w:t>
-      </w:r>
-      <w:r>
-        <w:rPr>
-          <w:lang w:eastAsia="zh-CN"/>
-        </w:rPr>
-        <w:t>uinovose</w:t>
-      </w:r>
-      <w:proofErr w:type="spellEnd"/>
-      <w:r>
-        <w:rPr>
-          <w:lang w:eastAsia="zh-CN"/>
-        </w:rPr>
-        <w:t xml:space="preserve"> with </w:t>
-      </w:r>
-      <w:r>
-        <w:rPr>
-          <w:lang w:eastAsia="zh-CN"/>
-        </w:rPr>
-        <w:t xml:space="preserve">its </w:t>
-      </w:r>
-      <w:r>
-        <w:rPr>
-          <w:lang w:eastAsia="zh-CN"/>
-        </w:rPr>
-        <w:t>R3Hb side chain.</w:t>
-      </w:r>
-    </w:p>
-    <w:p>
-      <w:pPr>
-        <w:rPr>
-          <w:rFonts w:ascii="Times New Roman" w:eastAsia="Times New Roman" w:hAnsi="Times New Roman" w:cs="Times New Roman"/>
-        </w:rPr>
-      </w:pPr>
-      <w:r>
-        <w:rPr>
-          <w:lang w:eastAsia="zh-CN"/>
-        </w:rPr>
-        <w:t xml:space="preserve">For the M2 </w:t>
-      </w:r>
-      <w:proofErr w:type="spellStart"/>
-      <w:r>
-        <w:rPr>
-          <w:lang w:eastAsia="zh-CN"/>
-        </w:rPr>
-        <w:t>pilin</w:t>
-      </w:r>
-      <w:proofErr w:type="spellEnd"/>
-      <w:r>
-        <w:rPr>
-          <w:lang w:eastAsia="zh-CN"/>
-        </w:rPr>
-        <w:t>,</w:t>
-      </w:r>
+        <w:t xml:space="preserve">. </w:t>
+      </w:r>
+      <w:proofErr w:type="gramStart"/>
+      <w:r>
+        <w:rPr>
+          <w:lang w:eastAsia="zh-CN"/>
+        </w:rPr>
+        <w:t>An</w:t>
+      </w:r>
+      <w:proofErr w:type="gramEnd"/>
       <w:r>
         <w:rPr>
           <w:lang w:eastAsia="zh-CN"/>
         </w:rPr>
         <w:t xml:space="preserve"> </w:t>
       </w:r>
-      <w:r>
-        <w:rPr>
-          <w:lang w:eastAsia="zh-CN"/>
-        </w:rPr>
-        <w:t>t</w:t>
-      </w:r>
-      <w:r>
-        <w:rPr>
-          <w:lang w:eastAsia="zh-CN"/>
-        </w:rPr>
-        <w:t>he terminal glycan residues have been linked to the terminal serine</w:t>
-      </w:r>
-      <w:r>
-        <w:rPr>
-          <w:lang w:eastAsia="zh-CN"/>
-        </w:rPr>
-        <w:t xml:space="preserve"> (</w:t>
-      </w:r>
-      <w:proofErr w:type="spellStart"/>
-      <w:r>
-        <w:rPr>
-          <w:lang w:eastAsia="zh-CN"/>
-        </w:rPr>
-        <w:t>Ser</w:t>
-      </w:r>
-      <w:proofErr w:type="spellEnd"/>
-      <w:r>
-        <w:rPr>
-          <w:lang w:eastAsia="zh-CN"/>
-        </w:rPr>
-        <w:t xml:space="preserve"> 136)</w:t>
-      </w:r>
-      <w:r>
-        <w:rPr>
-          <w:lang w:eastAsia="zh-CN"/>
-        </w:rPr>
-        <w:t xml:space="preserve"> of the </w:t>
-      </w:r>
-      <w:r>
-        <w:rPr>
-          <w:lang w:eastAsia="zh-CN"/>
-        </w:rPr>
-        <w:t xml:space="preserve">M2 </w:t>
-      </w:r>
-      <w:proofErr w:type="spellStart"/>
-      <w:r>
-        <w:rPr>
-          <w:lang w:eastAsia="zh-CN"/>
-        </w:rPr>
-        <w:t>pilin</w:t>
-      </w:r>
-      <w:proofErr w:type="spellEnd"/>
-      <w:r>
-        <w:rPr>
-          <w:lang w:eastAsia="zh-CN"/>
-        </w:rPr>
-        <w:t>.</w:t>
-      </w:r>
-      <w:r>
-        <w:rPr>
-          <w:lang w:eastAsia="zh-CN"/>
-        </w:rPr>
-        <w:t xml:space="preserve"> Unlike the string-like glycan chain of </w:t>
-      </w:r>
-      <w:proofErr w:type="spellStart"/>
-      <w:r>
-        <w:rPr>
-          <w:lang w:eastAsia="zh-CN"/>
-        </w:rPr>
-        <w:t>pilin</w:t>
-      </w:r>
-      <w:proofErr w:type="spellEnd"/>
-      <w:r>
-        <w:rPr>
-          <w:lang w:eastAsia="zh-CN"/>
-        </w:rPr>
-        <w:t xml:space="preserve"> ACICU, the glycan chain of M2 had a compact globular structure started with an </w:t>
-      </w:r>
-      <w:r>
-        <w:rPr>
-          <w:lang w:eastAsia="zh-CN"/>
-        </w:rPr>
-        <w:t>N-</w:t>
-      </w:r>
-      <w:proofErr w:type="spellStart"/>
-      <w:r>
-        <w:rPr>
-          <w:lang w:eastAsia="zh-CN"/>
-        </w:rPr>
-        <w:t>Acetylglucosamine</w:t>
-      </w:r>
-      <w:proofErr w:type="spellEnd"/>
-      <w:r>
-        <w:rPr>
-          <w:lang w:eastAsia="zh-CN"/>
-        </w:rPr>
-        <w:t xml:space="preserve"> (</w:t>
-      </w:r>
-      <w:proofErr w:type="spellStart"/>
-      <w:r>
-        <w:rPr>
-          <w:lang w:eastAsia="zh-CN"/>
-        </w:rPr>
-        <w:t>GlcNAc</w:t>
-      </w:r>
-      <w:proofErr w:type="spellEnd"/>
-      <w:r>
-        <w:rPr>
-          <w:lang w:eastAsia="zh-CN"/>
-        </w:rPr>
-        <w:t>)</w:t>
-      </w:r>
-      <w:r>
-        <w:rPr>
-          <w:lang w:eastAsia="zh-CN"/>
-        </w:rPr>
-        <w:t xml:space="preserve">. </w:t>
-      </w:r>
-      <w:proofErr w:type="gramStart"/>
-      <w:r>
-        <w:rPr>
-          <w:lang w:eastAsia="zh-CN"/>
-        </w:rPr>
-        <w:t>An</w:t>
-      </w:r>
-      <w:proofErr w:type="gramEnd"/>
-      <w:r>
-        <w:rPr>
-          <w:lang w:eastAsia="zh-CN"/>
-        </w:rPr>
-        <w:t xml:space="preserve"> </w:t>
-      </w:r>
       <w:proofErr w:type="spellStart"/>
       <w:r>
         <w:rPr>
@@ -3825,13 +3843,7 @@
         <w:rPr>
           <w:lang w:eastAsia="zh-CN"/>
         </w:rPr>
-        <w:t xml:space="preserve">, </w:t>
-      </w:r>
-      <w:r>
-        <w:rPr>
-          <w:lang w:eastAsia="zh-CN"/>
-        </w:rPr>
-        <w:t xml:space="preserve">an </w:t>
+        <w:t xml:space="preserve">, an </w:t>
       </w:r>
       <w:r>
         <w:rPr>
@@ -3909,6 +3921,7 @@
           <w:ilvl w:val="2"/>
           <w:numId w:val="1"/>
         </w:numPr>
+        <w:spacing w:line="480" w:lineRule="auto"/>
         <w:rPr>
           <w:lang w:eastAsia="zh-CN"/>
         </w:rPr>
@@ -3941,6 +3954,7 @@
           <w:ilvl w:val="1"/>
           <w:numId w:val="1"/>
         </w:numPr>
+        <w:spacing w:line="480" w:lineRule="auto"/>
         <w:rPr>
           <w:lang w:eastAsia="zh-CN"/>
         </w:rPr>
@@ -3957,14 +3971,7 @@
         <w:rPr>
           <w:lang w:eastAsia="zh-CN"/>
         </w:rPr>
-        <w:t xml:space="preserve"> modeling </w:t>
-      </w:r>
-      <w:proofErr w:type="spellStart"/>
-      <w:r>
-        <w:rPr>
-          <w:lang w:eastAsia="zh-CN"/>
-        </w:rPr>
-        <w:t>introduction</w:t>
+        <w:t xml:space="preserve"> modeling introduction</w:t>
       </w:r>
     </w:p>
     <w:p>
@@ -3974,10 +3981,12 @@
           <w:ilvl w:val="2"/>
           <w:numId w:val="1"/>
         </w:numPr>
-        <w:rPr>
-          <w:lang w:eastAsia="zh-CN"/>
-        </w:rPr>
-      </w:pPr>
+        <w:spacing w:line="480" w:lineRule="auto"/>
+        <w:rPr>
+          <w:lang w:eastAsia="zh-CN"/>
+        </w:rPr>
+      </w:pPr>
+      <w:proofErr w:type="spellStart"/>
       <w:r>
         <w:rPr>
           <w:lang w:eastAsia="zh-CN"/>
@@ -4012,6 +4021,7 @@
           <w:ilvl w:val="1"/>
           <w:numId w:val="1"/>
         </w:numPr>
+        <w:spacing w:line="480" w:lineRule="auto"/>
         <w:rPr>
           <w:lang w:eastAsia="zh-CN"/>
         </w:rPr>
@@ -4045,13 +4055,15 @@
     </w:p>
     <w:p>
       <w:pPr>
-        <w:rPr>
-          <w:lang w:eastAsia="zh-CN"/>
-        </w:rPr>
-      </w:pPr>
-    </w:p>
-    <w:p>
-      <w:pPr>
+        <w:spacing w:line="480" w:lineRule="auto"/>
+        <w:rPr>
+          <w:lang w:eastAsia="zh-CN"/>
+        </w:rPr>
+      </w:pPr>
+    </w:p>
+    <w:p>
+      <w:pPr>
+        <w:spacing w:line="480" w:lineRule="auto"/>
         <w:rPr>
           <w:b/>
           <w:lang w:eastAsia="zh-CN"/>
@@ -4074,6 +4086,7 @@
     </w:p>
     <w:p>
       <w:pPr>
+        <w:spacing w:line="480" w:lineRule="auto"/>
         <w:jc w:val="both"/>
         <w:rPr>
           <w:rFonts w:ascii="Arial" w:hAnsi="Arial" w:cs="Arial"/>
@@ -4152,7 +4165,28 @@
         <w:rPr>
           <w:rFonts w:ascii="Arial" w:hAnsi="Arial" w:cs="Arial"/>
         </w:rPr>
-        <w:t xml:space="preserve"> and pilus fibers and measured the effect of glycosylation on the accessible surface area of each protein in its native context. We modelled an ensemble of each glycan based on the repeating unit of the major polysaccharide glycan and minimized each structure using Rosetta. The ten best-scoring glycan conformations were then combined to approximate the native conformational ensemble. We then measured the differences in accessible surface area using a 10Å particle probe to approximate the surface area needed for protein binding. The resulting models are shown in </w:t>
+        <w:t xml:space="preserve"> and pilus fibers and measured the effect of glycosylation on the accessible surface area of each protein in its native context. We modelled an ensemble of each glycan based on the repeating unit of the major polysaccharide glycan and minimized each structure using </w:t>
+      </w:r>
+      <w:proofErr w:type="spellStart"/>
+      <w:r>
+        <w:rPr>
+          <w:rFonts w:ascii="Arial" w:hAnsi="Arial" w:cs="Arial"/>
+          <w:lang w:eastAsia="zh-CN"/>
+        </w:rPr>
+        <w:t>Py</w:t>
+      </w:r>
+      <w:r>
+        <w:rPr>
+          <w:rFonts w:ascii="Arial" w:hAnsi="Arial" w:cs="Arial"/>
+        </w:rPr>
+        <w:t>Rosetta</w:t>
+      </w:r>
+      <w:proofErr w:type="spellEnd"/>
+      <w:r>
+        <w:rPr>
+          <w:rFonts w:ascii="Arial" w:hAnsi="Arial" w:cs="Arial"/>
+        </w:rPr>
+        <w:t xml:space="preserve">. The ten best-scoring glycan conformations were then combined to approximate the native conformational ensemble. We then measured the differences in accessible surface area using a 10Å particle probe to approximate the surface area needed for protein binding. The resulting models are shown in </w:t>
       </w:r>
       <w:r>
         <w:rPr>
@@ -4197,6 +4231,7 @@
     </w:p>
     <w:p>
       <w:pPr>
+        <w:spacing w:line="480" w:lineRule="auto"/>
         <w:rPr>
           <w:b/>
           <w:lang w:eastAsia="zh-CN"/>
@@ -4210,6 +4245,7 @@
           <w:ilvl w:val="0"/>
           <w:numId w:val="2"/>
         </w:numPr>
+        <w:spacing w:line="480" w:lineRule="auto"/>
         <w:jc w:val="both"/>
         <w:rPr>
           <w:rFonts w:ascii="Arial" w:hAnsi="Arial" w:cs="Arial"/>
@@ -4232,6 +4268,7 @@
     </w:p>
     <w:p>
       <w:pPr>
+        <w:spacing w:line="480" w:lineRule="auto"/>
         <w:ind w:left="720"/>
         <w:jc w:val="both"/>
         <w:rPr>
@@ -5004,6 +5041,7 @@
           <w:ilvl w:val="0"/>
           <w:numId w:val="2"/>
         </w:numPr>
+        <w:spacing w:line="480" w:lineRule="auto"/>
         <w:jc w:val="both"/>
         <w:rPr>
           <w:rFonts w:ascii="Arial" w:hAnsi="Arial" w:cs="Arial"/>
@@ -5024,6 +5062,7 @@
     </w:p>
     <w:p>
       <w:pPr>
+        <w:spacing w:line="480" w:lineRule="auto"/>
         <w:jc w:val="center"/>
         <w:rPr>
           <w:rFonts w:ascii="Arial" w:hAnsi="Arial" w:cs="Arial"/>
@@ -5084,6 +5123,7 @@
           <w:ilvl w:val="0"/>
           <w:numId w:val="2"/>
         </w:numPr>
+        <w:spacing w:line="480" w:lineRule="auto"/>
         <w:jc w:val="both"/>
         <w:rPr>
           <w:rFonts w:ascii="Arial" w:hAnsi="Arial" w:cs="Arial"/>
@@ -5097,6 +5137,7 @@
           <w:ilvl w:val="1"/>
           <w:numId w:val="2"/>
         </w:numPr>
+        <w:spacing w:line="480" w:lineRule="auto"/>
         <w:jc w:val="both"/>
         <w:rPr>
           <w:rFonts w:ascii="Arial" w:hAnsi="Arial" w:cs="Arial"/>
@@ -5116,6 +5157,7 @@
           <w:ilvl w:val="0"/>
           <w:numId w:val="0"/>
         </w:numPr>
+        <w:spacing w:line="480" w:lineRule="auto"/>
         <w:ind w:left="1080"/>
         <w:rPr>
           <w:lang w:eastAsia="zh-CN"/>
@@ -5135,6 +5177,7 @@
           <w:ilvl w:val="0"/>
           <w:numId w:val="0"/>
         </w:numPr>
+        <w:spacing w:line="480" w:lineRule="auto"/>
         <w:ind w:left="1080"/>
         <w:rPr>
           <w:sz w:val="16"/>
@@ -5188,6 +5231,7 @@
           <w:ilvl w:val="0"/>
           <w:numId w:val="0"/>
         </w:numPr>
+        <w:spacing w:line="480" w:lineRule="auto"/>
         <w:ind w:left="1440" w:hanging="360"/>
         <w:rPr>
           <w:sz w:val="16"/>
@@ -5254,14 +5298,18 @@
           <w:ilvl w:val="0"/>
           <w:numId w:val="0"/>
         </w:numPr>
+        <w:spacing w:line="480" w:lineRule="auto"/>
         <w:ind w:left="1080"/>
         <w:rPr>
+          <w:rFonts w:hint="eastAsia"/>
           <w:sz w:val="16"/>
-        </w:rPr>
-      </w:pPr>
-    </w:p>
-    <w:p>
-      <w:pPr>
+          <w:lang w:eastAsia="zh-CN"/>
+        </w:rPr>
+      </w:pPr>
+    </w:p>
+    <w:p>
+      <w:pPr>
+        <w:spacing w:line="480" w:lineRule="auto"/>
         <w:ind w:left="720" w:firstLine="720"/>
         <w:rPr>
           <w:lang w:eastAsia="zh-CN"/>
@@ -5276,6 +5324,7 @@
     </w:p>
     <w:p>
       <w:pPr>
+        <w:spacing w:line="480" w:lineRule="auto"/>
         <w:ind w:left="720" w:firstLine="720"/>
         <w:rPr>
           <w:lang w:eastAsia="zh-CN"/>
@@ -5298,6 +5347,7 @@
     </w:p>
     <w:p>
       <w:pPr>
+        <w:spacing w:line="480" w:lineRule="auto"/>
         <w:ind w:left="720" w:firstLine="720"/>
         <w:rPr>
           <w:lang w:eastAsia="zh-CN"/>
@@ -5312,6 +5362,7 @@
     </w:p>
     <w:p>
       <w:pPr>
+        <w:spacing w:line="480" w:lineRule="auto"/>
         <w:ind w:left="720" w:firstLine="720"/>
         <w:rPr>
           <w:lang w:eastAsia="zh-CN"/>
@@ -5339,6 +5390,7 @@
           <w:ilvl w:val="1"/>
           <w:numId w:val="2"/>
         </w:numPr>
+        <w:spacing w:line="480" w:lineRule="auto"/>
         <w:rPr>
           <w:lang w:eastAsia="zh-CN"/>
         </w:rPr>
@@ -5371,6 +5423,7 @@
           <w:ilvl w:val="2"/>
           <w:numId w:val="2"/>
         </w:numPr>
+        <w:spacing w:line="480" w:lineRule="auto"/>
         <w:rPr>
           <w:lang w:eastAsia="zh-CN"/>
         </w:rPr>
@@ -5397,6 +5450,7 @@
           <w:ilvl w:val="2"/>
           <w:numId w:val="2"/>
         </w:numPr>
+        <w:spacing w:line="480" w:lineRule="auto"/>
         <w:rPr>
           <w:lang w:eastAsia="zh-CN"/>
         </w:rPr>
@@ -5443,6 +5497,7 @@
     <w:p>
       <w:pPr>
         <w:pStyle w:val="ListParagraph"/>
+        <w:spacing w:line="480" w:lineRule="auto"/>
         <w:ind w:left="1440"/>
         <w:rPr>
           <w:lang w:eastAsia="zh-CN"/>
@@ -5457,6 +5512,7 @@
     </w:p>
     <w:p>
       <w:pPr>
+        <w:spacing w:line="480" w:lineRule="auto"/>
         <w:rPr>
           <w:lang w:eastAsia="zh-CN"/>
         </w:rPr>
@@ -5476,6 +5532,7 @@
     </w:p>
     <w:p>
       <w:pPr>
+        <w:spacing w:line="480" w:lineRule="auto"/>
         <w:ind w:left="1080" w:firstLine="720"/>
         <w:jc w:val="both"/>
         <w:rPr>
@@ -5731,6 +5788,7 @@
     </w:p>
     <w:p>
       <w:pPr>
+        <w:spacing w:line="480" w:lineRule="auto"/>
         <w:jc w:val="both"/>
         <w:rPr>
           <w:rFonts w:ascii="Times New Roman" w:eastAsia="Times New Roman" w:hAnsi="Times New Roman" w:cs="Times New Roman"/>
@@ -5739,6 +5797,7 @@
     </w:p>
     <w:p>
       <w:pPr>
+        <w:spacing w:line="480" w:lineRule="auto"/>
         <w:rPr>
           <w:b/>
           <w:lang w:eastAsia="zh-CN"/>
@@ -5759,6 +5818,7 @@
           <w:ilvl w:val="0"/>
           <w:numId w:val="4"/>
         </w:numPr>
+        <w:spacing w:line="480" w:lineRule="auto"/>
         <w:rPr>
           <w:lang w:eastAsia="zh-CN"/>
         </w:rPr>
@@ -5784,6 +5844,7 @@
     </w:p>
     <w:p>
       <w:pPr>
+        <w:spacing w:line="480" w:lineRule="auto"/>
         <w:ind w:left="720" w:firstLine="720"/>
         <w:rPr>
           <w:lang w:eastAsia="zh-CN"/>
@@ -5847,7 +5908,221 @@
         <w:rPr>
           <w:lang w:eastAsia="zh-CN"/>
         </w:rPr>
-        <w:t xml:space="preserve">coys for ACICU and M2 generated after the low-resolution sampling ended(Fig.). For both ACICU and M2, the low-resolution modeling step </w:t>
+        <w:t xml:space="preserve">coys for ACICU and M2 generated after the low-resolution sampling ended(Fig.). </w:t>
+      </w:r>
+    </w:p>
+    <w:p>
+      <w:pPr>
+        <w:spacing w:line="480" w:lineRule="auto"/>
+        <w:ind w:left="720" w:firstLine="720"/>
+        <w:rPr>
+          <w:lang w:eastAsia="zh-CN"/>
+        </w:rPr>
+      </w:pPr>
+    </w:p>
+    <w:p>
+      <w:pPr>
+        <w:spacing w:line="480" w:lineRule="auto"/>
+        <w:ind w:left="720" w:firstLine="720"/>
+        <w:rPr>
+          <w:rFonts w:hint="eastAsia"/>
+          <w:lang w:eastAsia="zh-CN"/>
+        </w:rPr>
+      </w:pPr>
+    </w:p>
+    <w:p>
+      <w:pPr>
+        <w:spacing w:line="480" w:lineRule="auto"/>
+        <w:ind w:left="720" w:firstLine="720"/>
+        <w:rPr>
+          <w:rFonts w:hint="eastAsia"/>
+          <w:lang w:eastAsia="zh-CN"/>
+        </w:rPr>
+      </w:pPr>
+      <w:r>
+        <w:rPr>
+          <w:rFonts w:hint="eastAsia"/>
+          <w:noProof/>
+        </w:rPr>
+        <w:drawing>
+          <wp:inline distT="0" distB="0" distL="0" distR="0" wp14:anchorId="59323C3C" wp14:editId="07A3D595">
+            <wp:extent cx="3937635" cy="2625091"/>
+            <wp:effectExtent l="0" t="0" r="0" b="0"/>
+            <wp:docPr id="3" name="Picture 3"/>
+            <wp:cNvGraphicFramePr>
+              <a:graphicFrameLocks xmlns:a="http://schemas.openxmlformats.org/drawingml/2006/main" noChangeAspect="1"/>
+            </wp:cNvGraphicFramePr>
+            <a:graphic xmlns:a="http://schemas.openxmlformats.org/drawingml/2006/main">
+              <a:graphicData uri="http://schemas.openxmlformats.org/drawingml/2006/picture">
+                <pic:pic xmlns:pic="http://schemas.openxmlformats.org/drawingml/2006/picture">
+                  <pic:nvPicPr>
+                    <pic:cNvPr id="3" name="ACICU Low-Resolution Modeling Efficiency.png"/>
+                    <pic:cNvPicPr/>
+                  </pic:nvPicPr>
+                  <pic:blipFill>
+                    <a:blip r:embed="rId8">
+                      <a:extLst>
+                        <a:ext uri="{28A0092B-C50C-407E-A947-70E740481C1C}">
+                          <a14:useLocalDpi xmlns:a14="http://schemas.microsoft.com/office/drawing/2010/main" val="0"/>
+                        </a:ext>
+                      </a:extLst>
+                    </a:blip>
+                    <a:stretch>
+                      <a:fillRect/>
+                    </a:stretch>
+                  </pic:blipFill>
+                  <pic:spPr>
+                    <a:xfrm>
+                      <a:off x="0" y="0"/>
+                      <a:ext cx="3960695" cy="2640464"/>
+                    </a:xfrm>
+                    <a:prstGeom prst="rect">
+                      <a:avLst/>
+                    </a:prstGeom>
+                  </pic:spPr>
+                </pic:pic>
+              </a:graphicData>
+            </a:graphic>
+          </wp:inline>
+        </w:drawing>
+      </w:r>
+    </w:p>
+    <w:p>
+      <w:pPr>
+        <w:spacing w:line="480" w:lineRule="auto"/>
+        <w:ind w:left="720" w:firstLine="720"/>
+        <w:rPr>
+          <w:rFonts w:hint="eastAsia"/>
+          <w:lang w:eastAsia="zh-CN"/>
+        </w:rPr>
+      </w:pPr>
+    </w:p>
+    <w:p>
+      <w:pPr>
+        <w:spacing w:line="480" w:lineRule="auto"/>
+        <w:ind w:left="720" w:firstLine="720"/>
+        <w:rPr>
+          <w:rFonts w:hint="eastAsia"/>
+          <w:lang w:eastAsia="zh-CN"/>
+        </w:rPr>
+      </w:pPr>
+    </w:p>
+    <w:p>
+      <w:pPr>
+        <w:spacing w:line="480" w:lineRule="auto"/>
+        <w:ind w:left="720" w:firstLine="720"/>
+        <w:rPr>
+          <w:rFonts w:hint="eastAsia"/>
+          <w:lang w:eastAsia="zh-CN"/>
+        </w:rPr>
+      </w:pPr>
+      <w:r>
+        <w:rPr>
+          <w:rFonts w:hint="eastAsia"/>
+          <w:noProof/>
+        </w:rPr>
+        <w:drawing>
+          <wp:inline distT="0" distB="0" distL="0" distR="0" wp14:anchorId="0E1D0339" wp14:editId="35312B01">
+            <wp:extent cx="3963489" cy="2642326"/>
+            <wp:effectExtent l="0" t="0" r="0" b="0"/>
+            <wp:docPr id="1" name="Picture 1"/>
+            <wp:cNvGraphicFramePr>
+              <a:graphicFrameLocks xmlns:a="http://schemas.openxmlformats.org/drawingml/2006/main" noChangeAspect="1"/>
+            </wp:cNvGraphicFramePr>
+            <a:graphic xmlns:a="http://schemas.openxmlformats.org/drawingml/2006/main">
+              <a:graphicData uri="http://schemas.openxmlformats.org/drawingml/2006/picture">
+                <pic:pic xmlns:pic="http://schemas.openxmlformats.org/drawingml/2006/picture">
+                  <pic:nvPicPr>
+                    <pic:cNvPr id="1" name="M2 Low-Resolution Modeling Efficiency.png"/>
+                    <pic:cNvPicPr/>
+                  </pic:nvPicPr>
+                  <pic:blipFill>
+                    <a:blip r:embed="rId9">
+                      <a:extLst>
+                        <a:ext uri="{28A0092B-C50C-407E-A947-70E740481C1C}">
+                          <a14:useLocalDpi xmlns:a14="http://schemas.microsoft.com/office/drawing/2010/main" val="0"/>
+                        </a:ext>
+                      </a:extLst>
+                    </a:blip>
+                    <a:stretch>
+                      <a:fillRect/>
+                    </a:stretch>
+                  </pic:blipFill>
+                  <pic:spPr>
+                    <a:xfrm>
+                      <a:off x="0" y="0"/>
+                      <a:ext cx="3968114" cy="2645409"/>
+                    </a:xfrm>
+                    <a:prstGeom prst="rect">
+                      <a:avLst/>
+                    </a:prstGeom>
+                  </pic:spPr>
+                </pic:pic>
+              </a:graphicData>
+            </a:graphic>
+          </wp:inline>
+        </w:drawing>
+      </w:r>
+    </w:p>
+    <w:p>
+      <w:pPr>
+        <w:spacing w:line="480" w:lineRule="auto"/>
+        <w:ind w:left="720" w:firstLine="720"/>
+        <w:rPr>
+          <w:rFonts w:hint="eastAsia"/>
+          <w:lang w:eastAsia="zh-CN"/>
+        </w:rPr>
+      </w:pPr>
+    </w:p>
+    <w:p>
+      <w:pPr>
+        <w:spacing w:line="480" w:lineRule="auto"/>
+        <w:ind w:left="720" w:firstLine="720"/>
+        <w:rPr>
+          <w:lang w:eastAsia="zh-CN"/>
+        </w:rPr>
+      </w:pPr>
+      <w:r>
+        <w:rPr>
+          <w:lang w:eastAsia="zh-CN"/>
+        </w:rPr>
+        <w:t>After the gradient-based low-resolution stage, the score of ACICU ranged from 6 to 19</w:t>
+      </w:r>
+      <w:r>
+        <w:rPr>
+          <w:lang w:eastAsia="zh-CN"/>
+        </w:rPr>
+        <w:t>.</w:t>
+      </w:r>
+    </w:p>
+    <w:p>
+      <w:pPr>
+        <w:spacing w:line="480" w:lineRule="auto"/>
+        <w:ind w:left="720" w:firstLine="720"/>
+        <w:rPr>
+          <w:lang w:eastAsia="zh-CN"/>
+        </w:rPr>
+      </w:pPr>
+      <w:r>
+        <w:rPr>
+          <w:lang w:eastAsia="zh-CN"/>
+        </w:rPr>
+        <w:t>The score of M2 was ranging from 350.5 to 357, which is a smaller range comparing with ACICU. The solid hydrogen bonds and short, globular glycan chain is responsible for the score ranging difference.</w:t>
+      </w:r>
+    </w:p>
+    <w:p>
+      <w:pPr>
+        <w:spacing w:line="480" w:lineRule="auto"/>
+        <w:ind w:left="720" w:firstLine="720"/>
+        <w:rPr>
+          <w:lang w:eastAsia="zh-CN"/>
+        </w:rPr>
+      </w:pPr>
+      <w:r>
+        <w:rPr>
+          <w:lang w:eastAsia="zh-CN"/>
+        </w:rPr>
+        <w:t xml:space="preserve">For both ACICU and M2, the low-resolution modeling step </w:t>
       </w:r>
       <w:r>
         <w:rPr>
@@ -5867,6 +6142,22 @@
         </w:rPr>
         <w:t>.</w:t>
       </w:r>
+      <w:r>
+        <w:rPr>
+          <w:lang w:eastAsia="zh-CN"/>
+        </w:rPr>
+        <w:t xml:space="preserve"> </w:t>
+      </w:r>
+    </w:p>
+    <w:p>
+      <w:pPr>
+        <w:spacing w:line="480" w:lineRule="auto"/>
+        <w:ind w:left="720" w:firstLine="720"/>
+        <w:rPr>
+          <w:rFonts w:hint="eastAsia"/>
+          <w:lang w:eastAsia="zh-CN"/>
+        </w:rPr>
+      </w:pPr>
     </w:p>
     <w:p>
       <w:pPr>
@@ -5875,6 +6166,7 @@
           <w:ilvl w:val="0"/>
           <w:numId w:val="4"/>
         </w:numPr>
+        <w:spacing w:line="480" w:lineRule="auto"/>
         <w:rPr>
           <w:lang w:eastAsia="zh-CN"/>
         </w:rPr>
@@ -5903,36 +6195,48 @@
         <w:rPr>
           <w:lang w:eastAsia="zh-CN"/>
         </w:rPr>
-        <w:t>Figure 2(</w:t>
+        <w:t>Figure 2(ACICU,</w:t>
+      </w:r>
+      <w:r>
+        <w:rPr>
+          <w:lang w:eastAsia="zh-CN"/>
+        </w:rPr>
+        <w:t xml:space="preserve"> </w:t>
+      </w:r>
+      <w:r>
+        <w:rPr>
+          <w:lang w:eastAsia="zh-CN"/>
+        </w:rPr>
+        <w:t>M2)</w:t>
+      </w:r>
+      <w:r>
+        <w:rPr>
+          <w:lang w:eastAsia="zh-CN"/>
+        </w:rPr>
+        <w:t xml:space="preserve"> </w:t>
+      </w:r>
+      <w:proofErr w:type="spellStart"/>
+      <w:r>
+        <w:rPr>
+          <w:lang w:eastAsia="zh-CN"/>
+        </w:rPr>
+        <w:t>abc</w:t>
+      </w:r>
+      <w:proofErr w:type="spellEnd"/>
+      <w:r>
+        <w:rPr>
+          <w:lang w:eastAsia="zh-CN"/>
+        </w:rPr>
+        <w:t>*</w:t>
       </w:r>
       <w:proofErr w:type="gramStart"/>
       <w:r>
         <w:rPr>
           <w:lang w:eastAsia="zh-CN"/>
         </w:rPr>
-        <w:t>ACICU,M</w:t>
+        <w:t>WITH,WITHOUT</w:t>
       </w:r>
       <w:proofErr w:type="gramEnd"/>
-      <w:r>
-        <w:rPr>
-          <w:lang w:eastAsia="zh-CN"/>
-        </w:rPr>
-        <w:t>2)</w:t>
-      </w:r>
-      <w:proofErr w:type="spellStart"/>
-      <w:r>
-        <w:rPr>
-          <w:lang w:eastAsia="zh-CN"/>
-        </w:rPr>
-        <w:t>abc</w:t>
-      </w:r>
-      <w:proofErr w:type="spellEnd"/>
-      <w:r>
-        <w:rPr>
-          <w:lang w:eastAsia="zh-CN"/>
-        </w:rPr>
-        <w:t>*WITH,WITHOUT</w:t>
-      </w:r>
       <w:r>
         <w:rPr>
           <w:lang w:eastAsia="zh-CN"/>
@@ -5947,6 +6251,7 @@
           <w:ilvl w:val="1"/>
           <w:numId w:val="4"/>
         </w:numPr>
+        <w:spacing w:line="480" w:lineRule="auto"/>
         <w:rPr>
           <w:lang w:eastAsia="zh-CN"/>
         </w:rPr>
@@ -5965,6 +6270,7 @@
           <w:ilvl w:val="1"/>
           <w:numId w:val="4"/>
         </w:numPr>
+        <w:spacing w:line="480" w:lineRule="auto"/>
         <w:rPr>
           <w:lang w:eastAsia="zh-CN"/>
         </w:rPr>
@@ -5983,6 +6289,7 @@
           <w:ilvl w:val="1"/>
           <w:numId w:val="4"/>
         </w:numPr>
+        <w:spacing w:line="480" w:lineRule="auto"/>
         <w:rPr>
           <w:lang w:eastAsia="zh-CN"/>
         </w:rPr>
@@ -5993,6 +6300,176 @@
         </w:rPr>
         <w:t>Random 20</w:t>
       </w:r>
+    </w:p>
+    <w:p>
+      <w:pPr>
+        <w:pStyle w:val="ListParagraph"/>
+        <w:spacing w:line="480" w:lineRule="auto"/>
+        <w:rPr>
+          <w:lang w:eastAsia="zh-CN"/>
+        </w:rPr>
+      </w:pPr>
+      <w:r>
+        <w:rPr>
+          <w:lang w:eastAsia="zh-CN"/>
+        </w:rPr>
+        <w:t>Interestingly, there were several</w:t>
+      </w:r>
+      <w:r>
+        <w:rPr>
+          <w:lang w:eastAsia="zh-CN"/>
+        </w:rPr>
+        <w:t xml:space="preserve"> </w:t>
+      </w:r>
+      <w:r>
+        <w:rPr>
+          <w:lang w:eastAsia="zh-CN"/>
+        </w:rPr>
+        <w:t xml:space="preserve">good </w:t>
+      </w:r>
+      <w:r>
+        <w:rPr>
+          <w:lang w:eastAsia="zh-CN"/>
+        </w:rPr>
+        <w:t>structure</w:t>
+      </w:r>
+      <w:r>
+        <w:rPr>
+          <w:lang w:eastAsia="zh-CN"/>
+        </w:rPr>
+        <w:t>s</w:t>
+      </w:r>
+      <w:r>
+        <w:rPr>
+          <w:lang w:eastAsia="zh-CN"/>
+        </w:rPr>
+        <w:t xml:space="preserve"> </w:t>
+      </w:r>
+      <w:r>
+        <w:rPr>
+          <w:lang w:eastAsia="zh-CN"/>
+        </w:rPr>
+        <w:t xml:space="preserve">which were </w:t>
+      </w:r>
+      <w:r>
+        <w:rPr>
+          <w:lang w:eastAsia="zh-CN"/>
+        </w:rPr>
+        <w:t>apparently different wi</w:t>
+      </w:r>
+      <w:r>
+        <w:rPr>
+          <w:lang w:eastAsia="zh-CN"/>
+        </w:rPr>
+        <w:t>th others. Unlike other good structures, their glycan side chains changed to an almost</w:t>
+      </w:r>
+      <w:r>
+        <w:rPr>
+          <w:lang w:eastAsia="zh-CN"/>
+        </w:rPr>
+        <w:t xml:space="preserve"> opposite direction </w:t>
+      </w:r>
+      <w:r>
+        <w:rPr>
+          <w:lang w:eastAsia="zh-CN"/>
+        </w:rPr>
+        <w:t>at GLY 137 of t</w:t>
+      </w:r>
+      <w:bookmarkStart w:id="0" w:name="_GoBack"/>
+      <w:bookmarkEnd w:id="0"/>
+      <w:r>
+        <w:rPr>
+          <w:lang w:eastAsia="zh-CN"/>
+        </w:rPr>
+        <w:t xml:space="preserve">he protein tail. </w:t>
+      </w:r>
+      <w:r>
+        <w:rPr>
+          <w:lang w:eastAsia="zh-CN"/>
+        </w:rPr>
+        <w:t>The GLY 137 of the tail region was flexible due to its highly variable torsion angle, thus result</w:t>
+      </w:r>
+      <w:r>
+        <w:rPr>
+          <w:lang w:eastAsia="zh-CN"/>
+        </w:rPr>
+        <w:t>ed in</w:t>
+      </w:r>
+      <w:r>
+        <w:rPr>
+          <w:lang w:eastAsia="zh-CN"/>
+        </w:rPr>
+        <w:t xml:space="preserve"> totally different structure</w:t>
+      </w:r>
+      <w:r>
+        <w:rPr>
+          <w:lang w:eastAsia="zh-CN"/>
+        </w:rPr>
+        <w:t>s</w:t>
+      </w:r>
+      <w:r>
+        <w:rPr>
+          <w:lang w:eastAsia="zh-CN"/>
+        </w:rPr>
+        <w:t xml:space="preserve">. </w:t>
+      </w:r>
+      <w:r>
+        <w:rPr>
+          <w:lang w:eastAsia="zh-CN"/>
+        </w:rPr>
+        <w:t>However, there was</w:t>
+      </w:r>
+      <w:r>
+        <w:rPr>
+          <w:lang w:eastAsia="zh-CN"/>
+        </w:rPr>
+        <w:t xml:space="preserve"> a score compensati</w:t>
+      </w:r>
+      <w:r>
+        <w:rPr>
+          <w:lang w:eastAsia="zh-CN"/>
+        </w:rPr>
+        <w:t>on for direction</w:t>
+      </w:r>
+      <w:r>
+        <w:rPr>
+          <w:lang w:eastAsia="zh-CN"/>
+        </w:rPr>
+        <w:t xml:space="preserve"> change, which was approximately 3 to 4 REU.</w:t>
+      </w:r>
+      <w:r>
+        <w:rPr>
+          <w:lang w:eastAsia="zh-CN"/>
+        </w:rPr>
+        <w:t xml:space="preserve"> Although the scores were slightly higher, these structures m</w:t>
+      </w:r>
+      <w:r>
+        <w:rPr>
+          <w:lang w:eastAsia="zh-CN"/>
+        </w:rPr>
+        <w:t>ight also be favored</w:t>
+      </w:r>
+      <w:r>
+        <w:rPr>
+          <w:lang w:eastAsia="zh-CN"/>
+        </w:rPr>
+        <w:t xml:space="preserve"> </w:t>
+      </w:r>
+      <w:r>
+        <w:rPr>
+          <w:lang w:eastAsia="zh-CN"/>
+        </w:rPr>
+        <w:t>conformations.</w:t>
+      </w:r>
+    </w:p>
+    <w:p>
+      <w:pPr>
+        <w:spacing w:line="480" w:lineRule="auto"/>
+        <w:ind w:left="1080"/>
+        <w:rPr>
+          <w:lang w:eastAsia="zh-CN"/>
+        </w:rPr>
+      </w:pPr>
     </w:p>
     <w:p>
       <w:pPr>
@@ -6001,6 +6478,7 @@
           <w:ilvl w:val="0"/>
           <w:numId w:val="4"/>
         </w:numPr>
+        <w:spacing w:line="480" w:lineRule="auto"/>
         <w:rPr>
           <w:lang w:eastAsia="zh-CN"/>
         </w:rPr>
@@ -6033,6 +6511,7 @@
           <w:ilvl w:val="0"/>
           <w:numId w:val="4"/>
         </w:numPr>
+        <w:spacing w:line="480" w:lineRule="auto"/>
         <w:rPr>
           <w:lang w:eastAsia="zh-CN"/>
         </w:rPr>
@@ -6065,6 +6544,7 @@
           <w:ilvl w:val="1"/>
           <w:numId w:val="4"/>
         </w:numPr>
+        <w:spacing w:line="480" w:lineRule="auto"/>
         <w:rPr>
           <w:lang w:eastAsia="zh-CN"/>
         </w:rPr>
@@ -6083,6 +6563,7 @@
           <w:ilvl w:val="0"/>
           <w:numId w:val="4"/>
         </w:numPr>
+        <w:spacing w:line="480" w:lineRule="auto"/>
         <w:rPr>
           <w:lang w:eastAsia="zh-CN"/>
         </w:rPr>
@@ -6103,6 +6584,7 @@
           <w:ilvl w:val="0"/>
           <w:numId w:val="4"/>
         </w:numPr>
+        <w:spacing w:line="480" w:lineRule="auto"/>
         <w:rPr>
           <w:lang w:eastAsia="zh-CN"/>
         </w:rPr>
@@ -6143,6 +6625,7 @@
           <w:ilvl w:val="1"/>
           <w:numId w:val="4"/>
         </w:numPr>
+        <w:spacing w:line="480" w:lineRule="auto"/>
         <w:rPr>
           <w:lang w:eastAsia="zh-CN"/>
         </w:rPr>
@@ -6161,6 +6644,7 @@
           <w:ilvl w:val="1"/>
           <w:numId w:val="4"/>
         </w:numPr>
+        <w:spacing w:line="480" w:lineRule="auto"/>
         <w:rPr>
           <w:lang w:eastAsia="zh-CN"/>
         </w:rPr>
@@ -6207,6 +6691,7 @@
           <w:ilvl w:val="1"/>
           <w:numId w:val="4"/>
         </w:numPr>
+        <w:spacing w:line="480" w:lineRule="auto"/>
         <w:rPr>
           <w:lang w:eastAsia="zh-CN"/>
         </w:rPr>
@@ -6228,13 +6713,15 @@
     </w:p>
     <w:p>
       <w:pPr>
-        <w:rPr>
-          <w:lang w:eastAsia="zh-CN"/>
-        </w:rPr>
-      </w:pPr>
-    </w:p>
-    <w:p>
-      <w:pPr>
+        <w:spacing w:line="480" w:lineRule="auto"/>
+        <w:rPr>
+          <w:lang w:eastAsia="zh-CN"/>
+        </w:rPr>
+      </w:pPr>
+    </w:p>
+    <w:p>
+      <w:pPr>
+        <w:spacing w:line="480" w:lineRule="auto"/>
         <w:rPr>
           <w:b/>
           <w:lang w:eastAsia="zh-CN"/>
@@ -6250,6 +6737,7 @@
     </w:p>
     <w:p>
       <w:pPr>
+        <w:spacing w:line="480" w:lineRule="auto"/>
         <w:rPr>
           <w:b/>
           <w:lang w:eastAsia="zh-CN"/>
@@ -6265,14 +6753,16 @@
     </w:p>
     <w:p>
       <w:pPr>
-        <w:rPr>
-          <w:b/>
-          <w:lang w:eastAsia="zh-CN"/>
-        </w:rPr>
-      </w:pPr>
-    </w:p>
-    <w:p>
-      <w:pPr>
+        <w:spacing w:line="480" w:lineRule="auto"/>
+        <w:rPr>
+          <w:b/>
+          <w:lang w:eastAsia="zh-CN"/>
+        </w:rPr>
+      </w:pPr>
+    </w:p>
+    <w:p>
+      <w:pPr>
+        <w:spacing w:line="480" w:lineRule="auto"/>
         <w:rPr>
           <w:lang w:eastAsia="zh-CN"/>
         </w:rPr>
@@ -7426,7 +7916,7 @@
 </file>
 
 <file path=customXml/itemProps1.xml><?xml version="1.0" encoding="utf-8"?>
-<ds:datastoreItem xmlns:ds="http://schemas.openxmlformats.org/officeDocument/2006/customXml" ds:itemID="{8B532BFF-5175-B146-A755-7CD7961E131A}">
+<ds:datastoreItem xmlns:ds="http://schemas.openxmlformats.org/officeDocument/2006/customXml" ds:itemID="{8EC56183-F68F-B940-B87C-FD8B210E1AF6}">
   <ds:schemaRefs>
     <ds:schemaRef ds:uri="http://schemas.openxmlformats.org/officeDocument/2006/bibliography"/>
   </ds:schemaRefs>

</xml_diff>